<commit_message>
rest of the user stories
</commit_message>
<xml_diff>
--- a/UserStoryTemplate.docx
+++ b/UserStoryTemplate.docx
@@ -1,6 +1,6 @@
 
 <file path=word/document.xml><?xml version="1.0" encoding="utf-8"?>
-<w:document xmlns:wpc="http://schemas.microsoft.com/office/word/2010/wordprocessingCanvas" xmlns:cx="http://schemas.microsoft.com/office/drawing/2014/chartex" xmlns:cx1="http://schemas.microsoft.com/office/drawing/2015/9/8/chartex" xmlns:cx2="http://schemas.microsoft.com/office/drawing/2015/10/21/chartex" xmlns:cx3="http://schemas.microsoft.com/office/drawing/2016/5/9/chartex" xmlns:cx4="http://schemas.microsoft.com/office/drawing/2016/5/10/chartex" xmlns:cx5="http://schemas.microsoft.com/office/drawing/2016/5/11/chartex" xmlns:cx6="http://schemas.microsoft.com/office/drawing/2016/5/12/chartex" xmlns:cx7="http://schemas.microsoft.com/office/drawing/2016/5/13/chartex" xmlns:cx8="http://schemas.microsoft.com/office/drawing/2016/5/14/chartex" xmlns:mc="http://schemas.openxmlformats.org/markup-compatibility/2006" xmlns:aink="http://schemas.microsoft.com/office/drawing/2016/ink" xmlns:am3d="http://schemas.microsoft.com/office/drawing/2017/model3d" xmlns:o="urn:schemas-microsoft-com:office:office" xmlns:oel="http://schemas.microsoft.com/office/2019/extlst" xmlns:r="http://schemas.openxmlformats.org/officeDocument/2006/relationships" xmlns:m="http://schemas.openxmlformats.org/officeDocument/2006/math" xmlns:v="urn:schemas-microsoft-com:vml" xmlns:wp14="http://schemas.microsoft.com/office/word/2010/wordprocessingDrawing" xmlns:wp="http://schemas.openxmlformats.org/drawingml/2006/wordprocessingDrawing" xmlns:w10="urn:schemas-microsoft-com:office:word" xmlns:w="http://schemas.openxmlformats.org/wordprocessingml/2006/main" xmlns:w14="http://schemas.microsoft.com/office/word/2010/wordml" xmlns:w15="http://schemas.microsoft.com/office/word/2012/wordml" xmlns:w16cex="http://schemas.microsoft.com/office/word/2018/wordml/cex" xmlns:w16cid="http://schemas.microsoft.com/office/word/2016/wordml/cid" xmlns:w16="http://schemas.microsoft.com/office/word/2018/wordml" xmlns:w16du="http://schemas.microsoft.com/office/word/2023/wordml/word16du" xmlns:w16sdtdh="http://schemas.microsoft.com/office/word/2020/wordml/sdtdatahash" xmlns:w16sdtfl="http://schemas.microsoft.com/office/word/2024/wordml/sdtformatlock" xmlns:w16se="http://schemas.microsoft.com/office/word/2015/wordml/symex" xmlns:wpg="http://schemas.microsoft.com/office/word/2010/wordprocessingGroup" xmlns:wpi="http://schemas.microsoft.com/office/word/2010/wordprocessingInk" xmlns:wne="http://schemas.microsoft.com/office/word/2006/wordml" xmlns:wps="http://schemas.microsoft.com/office/word/2010/wordprocessingShape" mc:Ignorable="w14 w15 w16se w16cid w16 w16cex w16sdtdh w16sdtfl w16du wp14">
+<w:document xmlns:wpc="http://schemas.microsoft.com/office/word/2010/wordprocessingCanvas" xmlns:cx="http://schemas.microsoft.com/office/drawing/2014/chartex" xmlns:cx1="http://schemas.microsoft.com/office/drawing/2015/9/8/chartex" xmlns:cx2="http://schemas.microsoft.com/office/drawing/2015/10/21/chartex" xmlns:cx3="http://schemas.microsoft.com/office/drawing/2016/5/9/chartex" xmlns:cx4="http://schemas.microsoft.com/office/drawing/2016/5/10/chartex" xmlns:cx5="http://schemas.microsoft.com/office/drawing/2016/5/11/chartex" xmlns:cx6="http://schemas.microsoft.com/office/drawing/2016/5/12/chartex" xmlns:cx7="http://schemas.microsoft.com/office/drawing/2016/5/13/chartex" xmlns:cx8="http://schemas.microsoft.com/office/drawing/2016/5/14/chartex" xmlns:mc="http://schemas.openxmlformats.org/markup-compatibility/2006" xmlns:aink="http://schemas.microsoft.com/office/drawing/2016/ink" xmlns:am3d="http://schemas.microsoft.com/office/drawing/2017/model3d" xmlns:o="urn:schemas-microsoft-com:office:office" xmlns:oel="http://schemas.microsoft.com/office/2019/extlst" xmlns:r="http://schemas.openxmlformats.org/officeDocument/2006/relationships" xmlns:m="http://schemas.openxmlformats.org/officeDocument/2006/math" xmlns:v="urn:schemas-microsoft-com:vml" xmlns:wp14="http://schemas.microsoft.com/office/word/2010/wordprocessingDrawing" xmlns:wp="http://schemas.openxmlformats.org/drawingml/2006/wordprocessingDrawing" xmlns:w10="urn:schemas-microsoft-com:office:word" xmlns:w="http://schemas.openxmlformats.org/wordprocessingml/2006/main" xmlns:w14="http://schemas.microsoft.com/office/word/2010/wordml" xmlns:w15="http://schemas.microsoft.com/office/word/2012/wordml" xmlns:w16cex="http://schemas.microsoft.com/office/word/2018/wordml/cex" xmlns:w16cid="http://schemas.microsoft.com/office/word/2016/wordml/cid" xmlns:w16="http://schemas.microsoft.com/office/word/2018/wordml" xmlns:w16du="http://schemas.microsoft.com/office/word/2023/wordml/word16du" xmlns:w16sdtdh="http://schemas.microsoft.com/office/word/2020/wordml/sdtdatahash" xmlns:w16se="http://schemas.microsoft.com/office/word/2015/wordml/symex" xmlns:wpg="http://schemas.microsoft.com/office/word/2010/wordprocessingGroup" xmlns:wpi="http://schemas.microsoft.com/office/word/2010/wordprocessingInk" xmlns:wne="http://schemas.microsoft.com/office/word/2006/wordml" xmlns:wps="http://schemas.microsoft.com/office/word/2010/wordprocessingShape" mc:Ignorable="w14 w15 w16se w16cid w16 w16cex w16sdtdh w16du wp14">
   <w:body>
     <w:p>
       <w:pPr>
@@ -79,131 +79,1520 @@
     <w:p/>
     <w:p/>
     <w:p>
-      <w:r>
+      <w:pPr>
+        <w:pStyle w:val="Heading3"/>
+      </w:pPr>
+      <w:r>
+        <w:t>User Story 1</w:t>
+      </w:r>
+      <w:r>
+        <w:t>: Add a Valid Person.</w:t>
+      </w:r>
+    </w:p>
+    <w:p/>
+    <w:p>
+      <w:pPr>
+        <w:spacing w:after="240"/>
+      </w:pPr>
+      <w:r>
+        <w:t>As a</w:t>
+      </w:r>
+      <w:r>
+        <w:t xml:space="preserve"> System Admin</w:t>
+      </w:r>
+      <w:r>
+        <w:t xml:space="preserve">, I want to add a new client to the system, so that they can access services such as updating their </w:t>
+      </w:r>
+      <w:r>
+        <w:t>personal</w:t>
+      </w:r>
+      <w:r>
+        <w:t xml:space="preserve"> details, booking tests, and using other features offered by the platform.</w:t>
+      </w:r>
+    </w:p>
+    <w:p>
+      <w:pPr>
+        <w:spacing w:after="240"/>
         <w:rPr>
           <w:b/>
           <w:bCs/>
         </w:rPr>
-        <w:t>User Story 1</w:t>
-      </w:r>
-    </w:p>
-    <w:p/>
-    <w:p>
-      <w:pPr>
-        <w:spacing w:after="240"/>
-      </w:pPr>
-      <w:r>
-        <w:t>As a RoadRegistry staff member, I want to add a new client to the system, so that they can access services such as updating their pesonal details, booking tests, and using other features offered by the platform.</w:t>
-      </w:r>
-    </w:p>
-    <w:p>
-      <w:pPr>
-        <w:spacing w:after="240"/>
-      </w:pPr>
-      <w:r>
-        <w:rPr>
-          <w:u w:val="single"/>
-        </w:rPr>
-        <w:t>Acceptance Criteria 1</w:t>
-      </w:r>
-      <w:r>
-        <w:t xml:space="preserve">: All required fields must be provided before adding the client to the platform. </w:t>
-      </w:r>
-    </w:p>
-    <w:p>
-      <w:pPr>
-        <w:spacing w:after="240"/>
-      </w:pPr>
-      <w:r>
-        <w:rPr>
-          <w:u w:val="single"/>
-        </w:rPr>
-        <w:t>Acceptance Criteria 2</w:t>
-      </w:r>
-      <w:r>
-        <w:t xml:space="preserve">: RoadRegistry staff member can access the “Add New Person” form. </w:t>
-      </w:r>
-    </w:p>
-    <w:p>
-      <w:pPr>
-        <w:spacing w:after="240"/>
-      </w:pPr>
-      <w:r>
-        <w:rPr>
-          <w:u w:val="single"/>
-        </w:rPr>
-        <w:t>Acceptance Criteria 3</w:t>
-      </w:r>
-      <w:r>
-        <w:t xml:space="preserve">: The RoadRegistry system should display a confirmation message on successful onboarding of new client. </w:t>
-      </w:r>
-    </w:p>
-    <w:p>
-      <w:pPr>
-        <w:spacing w:after="240"/>
-      </w:pPr>
-    </w:p>
-    <w:p>
-      <w:pPr>
-        <w:spacing w:after="240"/>
       </w:pPr>
       <w:r>
         <w:rPr>
           <w:b/>
           <w:bCs/>
         </w:rPr>
+        <w:t>Acceptance criteria:</w:t>
+      </w:r>
+    </w:p>
+    <w:p>
+      <w:pPr>
+        <w:pStyle w:val="ListParagraph"/>
+        <w:numPr>
+          <w:ilvl w:val="0"/>
+          <w:numId w:val="7"/>
+        </w:numPr>
+        <w:spacing w:after="240"/>
+      </w:pPr>
+      <w:r>
+        <w:t xml:space="preserve">All required fields must be provided </w:t>
+      </w:r>
+      <w:r>
+        <w:t xml:space="preserve">in the correct formats </w:t>
+      </w:r>
+      <w:r>
+        <w:t xml:space="preserve">before adding the client to the platform. </w:t>
+      </w:r>
+    </w:p>
+    <w:p>
+      <w:pPr>
+        <w:pStyle w:val="ListParagraph"/>
+        <w:numPr>
+          <w:ilvl w:val="0"/>
+          <w:numId w:val="7"/>
+        </w:numPr>
+        <w:spacing w:after="240"/>
+      </w:pPr>
+      <w:proofErr w:type="spellStart"/>
+      <w:r>
+        <w:t>RoadRegistry</w:t>
+      </w:r>
+      <w:proofErr w:type="spellEnd"/>
+      <w:r>
+        <w:t xml:space="preserve"> staff member can access the “Add New Person” form. </w:t>
+      </w:r>
+    </w:p>
+    <w:p>
+      <w:pPr>
+        <w:pStyle w:val="ListParagraph"/>
+        <w:numPr>
+          <w:ilvl w:val="0"/>
+          <w:numId w:val="7"/>
+        </w:numPr>
+        <w:spacing w:after="240"/>
+      </w:pPr>
+      <w:r>
+        <w:t xml:space="preserve">The </w:t>
+      </w:r>
+      <w:proofErr w:type="spellStart"/>
+      <w:r>
+        <w:t>RoadRegistry</w:t>
+      </w:r>
+      <w:proofErr w:type="spellEnd"/>
+      <w:r>
+        <w:t xml:space="preserve"> system should display a confirmation message on successful onboarding of new client. </w:t>
+      </w:r>
+    </w:p>
+    <w:p>
+      <w:pPr>
+        <w:pStyle w:val="ListParagraph"/>
+        <w:numPr>
+          <w:ilvl w:val="0"/>
+          <w:numId w:val="7"/>
+        </w:numPr>
+        <w:spacing w:after="240"/>
+        <w:rPr>
+          <w:color w:val="4C94D8" w:themeColor="text2" w:themeTint="80"/>
+        </w:rPr>
+      </w:pPr>
+      <w:r>
+        <w:rPr>
+          <w:color w:val="4C94D8" w:themeColor="text2" w:themeTint="80"/>
+        </w:rPr>
+        <w:t xml:space="preserve">The person ID must be exactly 10 characters long, with the first two characters being digits between 2 and 9, at least two special characters between positions 3 to 8, and the final two characters being uppercase letters (A–Z); otherwise, the person is not added, and the function returns </w:t>
+      </w:r>
+      <w:r>
+        <w:rPr>
+          <w:rStyle w:val="HTMLCode"/>
+          <w:rFonts w:asciiTheme="minorHAnsi" w:eastAsiaTheme="majorEastAsia" w:hAnsiTheme="minorHAnsi"/>
+          <w:i/>
+          <w:iCs/>
+          <w:color w:val="4C94D8" w:themeColor="text2" w:themeTint="80"/>
+          <w:sz w:val="24"/>
+          <w:szCs w:val="24"/>
+        </w:rPr>
+        <w:t>false</w:t>
+      </w:r>
+      <w:r>
+        <w:rPr>
+          <w:color w:val="4C94D8" w:themeColor="text2" w:themeTint="80"/>
+        </w:rPr>
+        <w:t>.</w:t>
+      </w:r>
+    </w:p>
+    <w:p>
+      <w:pPr>
+        <w:pStyle w:val="ListParagraph"/>
+        <w:spacing w:after="240"/>
+        <w:rPr>
+          <w:color w:val="4C94D8" w:themeColor="text2" w:themeTint="80"/>
+        </w:rPr>
+      </w:pPr>
+    </w:p>
+    <w:p>
+      <w:pPr>
+        <w:pStyle w:val="ListParagraph"/>
+        <w:numPr>
+          <w:ilvl w:val="0"/>
+          <w:numId w:val="7"/>
+        </w:numPr>
+        <w:spacing w:after="240"/>
+        <w:rPr>
+          <w:color w:val="4C94D8" w:themeColor="text2" w:themeTint="80"/>
+        </w:rPr>
+      </w:pPr>
+      <w:r>
+        <w:rPr>
+          <w:color w:val="4C94D8" w:themeColor="text2" w:themeTint="80"/>
+        </w:rPr>
+        <w:t xml:space="preserve">The address must follow the strict format: </w:t>
+      </w:r>
+      <w:proofErr w:type="spellStart"/>
+      <w:r>
+        <w:rPr>
+          <w:rStyle w:val="HTMLCode"/>
+          <w:rFonts w:asciiTheme="minorHAnsi" w:eastAsiaTheme="majorEastAsia" w:hAnsiTheme="minorHAnsi"/>
+          <w:i/>
+          <w:iCs/>
+          <w:color w:val="4C94D8" w:themeColor="text2" w:themeTint="80"/>
+          <w:sz w:val="24"/>
+          <w:szCs w:val="24"/>
+        </w:rPr>
+        <w:t>StreetNumber|Street|City|State|Country</w:t>
+      </w:r>
+      <w:proofErr w:type="spellEnd"/>
+      <w:r>
+        <w:rPr>
+          <w:color w:val="4C94D8" w:themeColor="text2" w:themeTint="80"/>
+        </w:rPr>
+        <w:t xml:space="preserve">, with the </w:t>
+      </w:r>
+      <w:r>
+        <w:rPr>
+          <w:rStyle w:val="Strong"/>
+          <w:b w:val="0"/>
+          <w:bCs w:val="0"/>
+          <w:i/>
+          <w:iCs/>
+          <w:color w:val="4C94D8" w:themeColor="text2" w:themeTint="80"/>
+        </w:rPr>
+        <w:t>State</w:t>
+      </w:r>
+      <w:r>
+        <w:rPr>
+          <w:color w:val="4C94D8" w:themeColor="text2" w:themeTint="80"/>
+        </w:rPr>
+        <w:t xml:space="preserve"> field being exactly </w:t>
+      </w:r>
+      <w:r>
+        <w:rPr>
+          <w:rStyle w:val="HTMLCode"/>
+          <w:rFonts w:eastAsiaTheme="majorEastAsia"/>
+          <w:color w:val="4C94D8" w:themeColor="text2" w:themeTint="80"/>
+        </w:rPr>
+        <w:t>“</w:t>
+      </w:r>
+      <w:r>
+        <w:rPr>
+          <w:rStyle w:val="HTMLCode"/>
+          <w:rFonts w:asciiTheme="minorHAnsi" w:eastAsiaTheme="majorEastAsia" w:hAnsiTheme="minorHAnsi"/>
+          <w:i/>
+          <w:iCs/>
+          <w:color w:val="4C94D8" w:themeColor="text2" w:themeTint="80"/>
+          <w:sz w:val="21"/>
+          <w:szCs w:val="21"/>
+        </w:rPr>
+        <w:t>Victoria"</w:t>
+      </w:r>
+      <w:r>
+        <w:rPr>
+          <w:i/>
+          <w:iCs/>
+          <w:color w:val="4C94D8" w:themeColor="text2" w:themeTint="80"/>
+          <w:sz w:val="28"/>
+          <w:szCs w:val="28"/>
+        </w:rPr>
+        <w:t>;</w:t>
+      </w:r>
+      <w:r>
+        <w:rPr>
+          <w:color w:val="4C94D8" w:themeColor="text2" w:themeTint="80"/>
+          <w:sz w:val="28"/>
+          <w:szCs w:val="28"/>
+        </w:rPr>
+        <w:t xml:space="preserve"> </w:t>
+      </w:r>
+      <w:r>
+        <w:rPr>
+          <w:color w:val="4C94D8" w:themeColor="text2" w:themeTint="80"/>
+        </w:rPr>
+        <w:t xml:space="preserve">otherwise, the function returns </w:t>
+      </w:r>
+      <w:r>
+        <w:rPr>
+          <w:rStyle w:val="HTMLCode"/>
+          <w:rFonts w:asciiTheme="minorHAnsi" w:eastAsiaTheme="majorEastAsia" w:hAnsiTheme="minorHAnsi"/>
+          <w:i/>
+          <w:iCs/>
+          <w:color w:val="4C94D8" w:themeColor="text2" w:themeTint="80"/>
+          <w:sz w:val="22"/>
+          <w:szCs w:val="22"/>
+        </w:rPr>
+        <w:t>false</w:t>
+      </w:r>
+      <w:r>
+        <w:rPr>
+          <w:color w:val="4C94D8" w:themeColor="text2" w:themeTint="80"/>
+        </w:rPr>
+        <w:t>.</w:t>
+      </w:r>
+    </w:p>
+    <w:p>
+      <w:pPr>
+        <w:pStyle w:val="NormalWeb"/>
+        <w:numPr>
+          <w:ilvl w:val="0"/>
+          <w:numId w:val="7"/>
+        </w:numPr>
+        <w:rPr>
+          <w:rFonts w:asciiTheme="minorHAnsi" w:hAnsiTheme="minorHAnsi"/>
+          <w:color w:val="4C94D8" w:themeColor="text2" w:themeTint="80"/>
+        </w:rPr>
+      </w:pPr>
+      <w:r>
+        <w:rPr>
+          <w:rFonts w:asciiTheme="minorHAnsi" w:hAnsiTheme="minorHAnsi"/>
+          <w:color w:val="4C94D8" w:themeColor="text2" w:themeTint="80"/>
+        </w:rPr>
+        <w:t xml:space="preserve">The person's birthday must be provided in the format </w:t>
+      </w:r>
+      <w:r>
+        <w:rPr>
+          <w:rStyle w:val="HTMLCode"/>
+          <w:rFonts w:asciiTheme="minorHAnsi" w:eastAsiaTheme="majorEastAsia" w:hAnsiTheme="minorHAnsi"/>
+          <w:i/>
+          <w:iCs/>
+          <w:color w:val="4C94D8" w:themeColor="text2" w:themeTint="80"/>
+          <w:sz w:val="24"/>
+          <w:szCs w:val="24"/>
+        </w:rPr>
+        <w:t>DD-MM-YYYY</w:t>
+      </w:r>
+      <w:r>
+        <w:rPr>
+          <w:rFonts w:asciiTheme="minorHAnsi" w:hAnsiTheme="minorHAnsi"/>
+          <w:color w:val="4C94D8" w:themeColor="text2" w:themeTint="80"/>
+        </w:rPr>
+        <w:t xml:space="preserve">; if the format is incorrect, the function must return </w:t>
+      </w:r>
+      <w:r>
+        <w:rPr>
+          <w:rStyle w:val="HTMLCode"/>
+          <w:rFonts w:asciiTheme="minorHAnsi" w:eastAsiaTheme="majorEastAsia" w:hAnsiTheme="minorHAnsi"/>
+          <w:i/>
+          <w:iCs/>
+          <w:color w:val="4C94D8" w:themeColor="text2" w:themeTint="80"/>
+          <w:sz w:val="24"/>
+          <w:szCs w:val="24"/>
+        </w:rPr>
+        <w:t>false</w:t>
+      </w:r>
+      <w:r>
+        <w:rPr>
+          <w:rFonts w:asciiTheme="minorHAnsi" w:hAnsiTheme="minorHAnsi"/>
+          <w:color w:val="4C94D8" w:themeColor="text2" w:themeTint="80"/>
+        </w:rPr>
+        <w:t xml:space="preserve"> and not add the record.</w:t>
+      </w:r>
+    </w:p>
+    <w:p>
+      <w:pPr>
+        <w:pStyle w:val="Heading3"/>
+      </w:pPr>
+      <w:r>
         <w:t>User Story 2</w:t>
       </w:r>
+      <w:r>
+        <w:t>: Update Personal Details.</w:t>
+      </w:r>
     </w:p>
     <w:p>
       <w:pPr>
         <w:spacing w:after="240"/>
       </w:pPr>
       <w:r>
-        <w:t xml:space="preserve">As a RoadRegistry client, I want to update my personal details (such as my home address), so that my records on the platform remain accurate and up to date. </w:t>
+        <w:t xml:space="preserve">As a </w:t>
+      </w:r>
+      <w:proofErr w:type="spellStart"/>
+      <w:r>
+        <w:t>RoadRegistry</w:t>
+      </w:r>
+      <w:proofErr w:type="spellEnd"/>
+      <w:r>
+        <w:t xml:space="preserve"> client, I want to update my personal details (such as my home address), so that my records on the platform remain accurate and up to date. </w:t>
       </w:r>
     </w:p>
     <w:p>
       <w:pPr>
         <w:spacing w:after="240"/>
-      </w:pPr>
-      <w:r>
-        <w:rPr>
-          <w:u w:val="single"/>
-        </w:rPr>
-        <w:t>Acceptance Criteria 1</w:t>
-      </w:r>
-      <w:r>
-        <w:t>: The RoadRegistry client can access the “Update Personal Details” section of the platform.</w:t>
-      </w:r>
-    </w:p>
-    <w:p>
-      <w:pPr>
+        <w:rPr>
+          <w:b/>
+          <w:bCs/>
+        </w:rPr>
+      </w:pPr>
+      <w:r>
+        <w:rPr>
+          <w:b/>
+          <w:bCs/>
+        </w:rPr>
+        <w:t xml:space="preserve">Acceptance criteria: </w:t>
+      </w:r>
+    </w:p>
+    <w:p>
+      <w:pPr>
+        <w:pStyle w:val="ListParagraph"/>
+        <w:numPr>
+          <w:ilvl w:val="0"/>
+          <w:numId w:val="8"/>
+        </w:numPr>
         <w:spacing w:after="240"/>
       </w:pPr>
       <w:r>
-        <w:rPr>
-          <w:u w:val="single"/>
-        </w:rPr>
-        <w:t>Acceptance Criteria 2</w:t>
-      </w:r>
-      <w:r>
-        <w:t xml:space="preserve">: The user must be logged into the system before being able to access the “Update Personal Details” section of the platform. </w:t>
-      </w:r>
-    </w:p>
-    <w:p>
-      <w:pPr>
+        <w:t xml:space="preserve">The </w:t>
+      </w:r>
+      <w:proofErr w:type="spellStart"/>
+      <w:r>
+        <w:t>RoadRegistry</w:t>
+      </w:r>
+      <w:proofErr w:type="spellEnd"/>
+      <w:r>
+        <w:t xml:space="preserve"> client can access the “Update Personal Details” section of the platform.</w:t>
+      </w:r>
+    </w:p>
+    <w:p>
+      <w:pPr>
+        <w:pStyle w:val="ListParagraph"/>
+        <w:numPr>
+          <w:ilvl w:val="0"/>
+          <w:numId w:val="8"/>
+        </w:numPr>
         <w:spacing w:after="240"/>
       </w:pPr>
       <w:r>
-        <w:rPr>
-          <w:u w:val="single"/>
-        </w:rPr>
-        <w:t>Acceptance Criteria 3</w:t>
-      </w:r>
-      <w:r>
-        <w:t>: The system must validate that any changes to personal details match the correct format for each field in question (email must be valid format; address must be valid address in Victoria, etc.).</w:t>
-      </w:r>
+        <w:t xml:space="preserve">The user must be logged into the system before being able to access the “Update Personal Details” section of the platform. </w:t>
+      </w:r>
+    </w:p>
+    <w:p>
+      <w:pPr>
+        <w:pStyle w:val="ListParagraph"/>
+        <w:numPr>
+          <w:ilvl w:val="0"/>
+          <w:numId w:val="8"/>
+        </w:numPr>
+        <w:spacing w:after="240"/>
+      </w:pPr>
+      <w:r>
+        <w:lastRenderedPageBreak/>
+        <w:t>The system must validate that any changes to personal details match the correct format for each field in question (email must be valid format; address must be valid address in Victoria, etc.).</w:t>
+      </w:r>
+    </w:p>
+    <w:p>
+      <w:pPr>
+        <w:pStyle w:val="ListParagraph"/>
+        <w:numPr>
+          <w:ilvl w:val="0"/>
+          <w:numId w:val="8"/>
+        </w:numPr>
+        <w:spacing w:after="240"/>
+        <w:rPr>
+          <w:color w:val="4C94D8" w:themeColor="text2" w:themeTint="80"/>
+        </w:rPr>
+      </w:pPr>
+      <w:r>
+        <w:rPr>
+          <w:color w:val="4C94D8" w:themeColor="text2" w:themeTint="80"/>
+        </w:rPr>
+        <w:t xml:space="preserve">If the person is under 18, the address cannot be </w:t>
+      </w:r>
+      <w:r>
+        <w:rPr>
+          <w:color w:val="4C94D8" w:themeColor="text2" w:themeTint="80"/>
+        </w:rPr>
+        <w:t>changed,</w:t>
+      </w:r>
+      <w:r>
+        <w:rPr>
+          <w:color w:val="4C94D8" w:themeColor="text2" w:themeTint="80"/>
+        </w:rPr>
+        <w:t xml:space="preserve"> and the update should fail.</w:t>
+      </w:r>
+    </w:p>
+    <w:p>
+      <w:pPr>
+        <w:pStyle w:val="ListParagraph"/>
+        <w:numPr>
+          <w:ilvl w:val="0"/>
+          <w:numId w:val="8"/>
+        </w:numPr>
+        <w:spacing w:after="240"/>
+        <w:rPr>
+          <w:color w:val="4C94D8" w:themeColor="text2" w:themeTint="80"/>
+        </w:rPr>
+      </w:pPr>
+      <w:r>
+        <w:rPr>
+          <w:color w:val="4C94D8" w:themeColor="text2" w:themeTint="80"/>
+        </w:rPr>
+        <w:t>The birthday cannot be updated alongside any other personal detail.</w:t>
+      </w:r>
+    </w:p>
+    <w:p>
+      <w:pPr>
+        <w:pStyle w:val="ListParagraph"/>
+        <w:numPr>
+          <w:ilvl w:val="0"/>
+          <w:numId w:val="8"/>
+        </w:numPr>
+        <w:spacing w:after="240"/>
+        <w:rPr>
+          <w:color w:val="4C94D8" w:themeColor="text2" w:themeTint="80"/>
+        </w:rPr>
+      </w:pPr>
+      <w:r>
+        <w:rPr>
+          <w:color w:val="4C94D8" w:themeColor="text2" w:themeTint="80"/>
+        </w:rPr>
+        <w:t>The ID cannot be changed if it starts with an even number.</w:t>
+      </w:r>
+    </w:p>
+    <w:p>
+      <w:pPr>
+        <w:pStyle w:val="ListParagraph"/>
+        <w:spacing w:after="240"/>
+      </w:pPr>
+    </w:p>
+    <w:p>
+      <w:pPr>
+        <w:spacing w:after="240"/>
+      </w:pPr>
+    </w:p>
+    <w:p>
+      <w:pPr>
+        <w:spacing w:after="240"/>
+      </w:pPr>
+    </w:p>
+    <w:p>
+      <w:pPr>
+        <w:spacing w:after="240"/>
+      </w:pPr>
+    </w:p>
+    <w:p>
+      <w:pPr>
+        <w:pStyle w:val="Heading3"/>
+      </w:pPr>
+      <w:r>
+        <w:rPr>
+          <w:rStyle w:val="Strong"/>
+          <w:b w:val="0"/>
+          <w:bCs w:val="0"/>
+        </w:rPr>
+        <w:t xml:space="preserve">User Story </w:t>
+      </w:r>
+      <w:r>
+        <w:rPr>
+          <w:rStyle w:val="Strong"/>
+          <w:b w:val="0"/>
+          <w:bCs w:val="0"/>
+        </w:rPr>
+        <w:t>3</w:t>
+      </w:r>
+      <w:r>
+        <w:rPr>
+          <w:rStyle w:val="Strong"/>
+          <w:b w:val="0"/>
+          <w:bCs w:val="0"/>
+        </w:rPr>
+        <w:t>: Reject Invalid Person</w:t>
+      </w:r>
+    </w:p>
+    <w:p>
+      <w:pPr>
+        <w:pStyle w:val="NormalWeb"/>
+        <w:rPr>
+          <w:rFonts w:asciiTheme="minorHAnsi" w:hAnsiTheme="minorHAnsi"/>
+        </w:rPr>
+      </w:pPr>
+      <w:r>
+        <w:rPr>
+          <w:rStyle w:val="Strong"/>
+          <w:rFonts w:asciiTheme="minorHAnsi" w:eastAsiaTheme="majorEastAsia" w:hAnsiTheme="minorHAnsi"/>
+          <w:b w:val="0"/>
+          <w:bCs w:val="0"/>
+        </w:rPr>
+        <w:t>As a System Admin</w:t>
+      </w:r>
+      <w:r>
+        <w:rPr>
+          <w:rFonts w:asciiTheme="minorHAnsi" w:hAnsiTheme="minorHAnsi"/>
+        </w:rPr>
+        <w:t>, I want the system to reject invalid person entries so that incorrect or unsafe data is not saved in the platform.</w:t>
+      </w:r>
+    </w:p>
+    <w:p>
+      <w:pPr>
+        <w:pStyle w:val="NormalWeb"/>
+        <w:rPr>
+          <w:rFonts w:asciiTheme="minorHAnsi" w:hAnsiTheme="minorHAnsi"/>
+        </w:rPr>
+      </w:pPr>
+      <w:r>
+        <w:rPr>
+          <w:rStyle w:val="Strong"/>
+          <w:rFonts w:asciiTheme="minorHAnsi" w:eastAsiaTheme="majorEastAsia" w:hAnsiTheme="minorHAnsi"/>
+        </w:rPr>
+        <w:t>Acceptance Criteria:</w:t>
+      </w:r>
+    </w:p>
+    <w:p>
+      <w:pPr>
+        <w:pStyle w:val="NormalWeb"/>
+        <w:numPr>
+          <w:ilvl w:val="0"/>
+          <w:numId w:val="1"/>
+        </w:numPr>
+        <w:rPr>
+          <w:rFonts w:asciiTheme="minorHAnsi" w:hAnsiTheme="minorHAnsi"/>
+        </w:rPr>
+      </w:pPr>
+      <w:r>
+        <w:rPr>
+          <w:rFonts w:asciiTheme="minorHAnsi" w:hAnsiTheme="minorHAnsi"/>
+        </w:rPr>
+        <w:t>The system returns</w:t>
+      </w:r>
+      <w:r>
+        <w:rPr>
+          <w:rFonts w:asciiTheme="minorHAnsi" w:hAnsiTheme="minorHAnsi"/>
+        </w:rPr>
+        <w:t xml:space="preserve"> </w:t>
+      </w:r>
+      <w:r>
+        <w:rPr>
+          <w:rFonts w:asciiTheme="minorHAnsi" w:hAnsiTheme="minorHAnsi"/>
+          <w:i/>
+          <w:iCs/>
+        </w:rPr>
+        <w:t>false</w:t>
+      </w:r>
+      <w:r>
+        <w:rPr>
+          <w:rFonts w:asciiTheme="minorHAnsi" w:hAnsiTheme="minorHAnsi"/>
+        </w:rPr>
+        <w:t xml:space="preserve"> if the person ID is not in the correct format.</w:t>
+      </w:r>
+    </w:p>
+    <w:p>
+      <w:pPr>
+        <w:pStyle w:val="NormalWeb"/>
+        <w:numPr>
+          <w:ilvl w:val="0"/>
+          <w:numId w:val="1"/>
+        </w:numPr>
+        <w:rPr>
+          <w:rFonts w:asciiTheme="minorHAnsi" w:hAnsiTheme="minorHAnsi"/>
+        </w:rPr>
+      </w:pPr>
+      <w:r>
+        <w:rPr>
+          <w:rFonts w:asciiTheme="minorHAnsi" w:hAnsiTheme="minorHAnsi"/>
+        </w:rPr>
+        <w:t>The system does not insert person data into the TXT file if the address is not in the required format.</w:t>
+      </w:r>
+    </w:p>
+    <w:p>
+      <w:pPr>
+        <w:pStyle w:val="NormalWeb"/>
+        <w:numPr>
+          <w:ilvl w:val="0"/>
+          <w:numId w:val="1"/>
+        </w:numPr>
+        <w:rPr>
+          <w:rFonts w:asciiTheme="minorHAnsi" w:hAnsiTheme="minorHAnsi"/>
+        </w:rPr>
+      </w:pPr>
+      <w:r>
+        <w:rPr>
+          <w:rFonts w:asciiTheme="minorHAnsi" w:hAnsiTheme="minorHAnsi"/>
+        </w:rPr>
+        <w:t>The system ensures that the birthdate must follow the</w:t>
+      </w:r>
+      <w:r>
+        <w:rPr>
+          <w:rFonts w:asciiTheme="minorHAnsi" w:hAnsiTheme="minorHAnsi"/>
+        </w:rPr>
+        <w:t xml:space="preserve"> </w:t>
+      </w:r>
+      <w:r>
+        <w:rPr>
+          <w:rFonts w:asciiTheme="minorHAnsi" w:hAnsiTheme="minorHAnsi"/>
+          <w:i/>
+          <w:iCs/>
+        </w:rPr>
+        <w:t>DD-MM-YYY</w:t>
+      </w:r>
+      <w:r>
+        <w:rPr>
+          <w:rFonts w:asciiTheme="minorHAnsi" w:hAnsiTheme="minorHAnsi"/>
+        </w:rPr>
+        <w:t xml:space="preserve"> format,</w:t>
+      </w:r>
+      <w:r>
+        <w:rPr>
+          <w:rFonts w:asciiTheme="minorHAnsi" w:hAnsiTheme="minorHAnsi"/>
+        </w:rPr>
+        <w:t xml:space="preserve"> or the addition fails.</w:t>
+      </w:r>
+    </w:p>
+    <w:p>
+      <w:pPr>
+        <w:pStyle w:val="Heading3"/>
+      </w:pPr>
+      <w:r>
+        <w:rPr>
+          <w:rStyle w:val="Strong"/>
+          <w:b w:val="0"/>
+          <w:bCs w:val="0"/>
+        </w:rPr>
+        <w:t>User Story 4: Validate Update Logic</w:t>
+      </w:r>
+    </w:p>
+    <w:p>
+      <w:pPr>
+        <w:pStyle w:val="NormalWeb"/>
+        <w:rPr>
+          <w:rFonts w:asciiTheme="minorHAnsi" w:hAnsiTheme="minorHAnsi"/>
+        </w:rPr>
+      </w:pPr>
+      <w:r>
+        <w:rPr>
+          <w:rStyle w:val="Strong"/>
+          <w:rFonts w:asciiTheme="minorHAnsi" w:eastAsiaTheme="majorEastAsia" w:hAnsiTheme="minorHAnsi"/>
+          <w:b w:val="0"/>
+          <w:bCs w:val="0"/>
+        </w:rPr>
+        <w:t>As a System Admin</w:t>
+      </w:r>
+      <w:r>
+        <w:rPr>
+          <w:rFonts w:asciiTheme="minorHAnsi" w:hAnsiTheme="minorHAnsi"/>
+        </w:rPr>
+        <w:t>, I want to ensure that updates are only accepted when all rules are satisfied so that the system enforces data integrity.</w:t>
+      </w:r>
+    </w:p>
+    <w:p>
+      <w:pPr>
+        <w:pStyle w:val="NormalWeb"/>
+        <w:rPr>
+          <w:rFonts w:asciiTheme="minorHAnsi" w:hAnsiTheme="minorHAnsi"/>
+        </w:rPr>
+      </w:pPr>
+      <w:r>
+        <w:rPr>
+          <w:rStyle w:val="Strong"/>
+          <w:rFonts w:asciiTheme="minorHAnsi" w:eastAsiaTheme="majorEastAsia" w:hAnsiTheme="minorHAnsi"/>
+        </w:rPr>
+        <w:t>Acceptance Criteria:</w:t>
+      </w:r>
+    </w:p>
+    <w:p>
+      <w:pPr>
+        <w:pStyle w:val="NormalWeb"/>
+        <w:numPr>
+          <w:ilvl w:val="0"/>
+          <w:numId w:val="2"/>
+        </w:numPr>
+        <w:rPr>
+          <w:rFonts w:asciiTheme="minorHAnsi" w:hAnsiTheme="minorHAnsi"/>
+        </w:rPr>
+      </w:pPr>
+      <w:r>
+        <w:rPr>
+          <w:rFonts w:asciiTheme="minorHAnsi" w:hAnsiTheme="minorHAnsi"/>
+        </w:rPr>
+        <w:t>All format checks from the</w:t>
+      </w:r>
+      <w:r>
+        <w:rPr>
+          <w:rFonts w:asciiTheme="minorHAnsi" w:hAnsiTheme="minorHAnsi"/>
+        </w:rPr>
+        <w:t xml:space="preserve"> </w:t>
+      </w:r>
+      <w:proofErr w:type="spellStart"/>
+      <w:r>
+        <w:rPr>
+          <w:rFonts w:asciiTheme="minorHAnsi" w:hAnsiTheme="minorHAnsi"/>
+          <w:i/>
+          <w:iCs/>
+        </w:rPr>
+        <w:t>addperson</w:t>
+      </w:r>
+      <w:proofErr w:type="spellEnd"/>
+      <w:r>
+        <w:rPr>
+          <w:rFonts w:asciiTheme="minorHAnsi" w:hAnsiTheme="minorHAnsi"/>
+        </w:rPr>
+        <w:t xml:space="preserve"> </w:t>
+      </w:r>
+      <w:r>
+        <w:rPr>
+          <w:rFonts w:asciiTheme="minorHAnsi" w:hAnsiTheme="minorHAnsi"/>
+        </w:rPr>
+        <w:t>function are re-validated during updates.</w:t>
+      </w:r>
+    </w:p>
+    <w:p>
+      <w:pPr>
+        <w:pStyle w:val="NormalWeb"/>
+        <w:numPr>
+          <w:ilvl w:val="0"/>
+          <w:numId w:val="2"/>
+        </w:numPr>
+        <w:rPr>
+          <w:rFonts w:asciiTheme="minorHAnsi" w:hAnsiTheme="minorHAnsi"/>
+        </w:rPr>
+      </w:pPr>
+      <w:r>
+        <w:rPr>
+          <w:rFonts w:asciiTheme="minorHAnsi" w:hAnsiTheme="minorHAnsi"/>
+        </w:rPr>
+        <w:t xml:space="preserve">Any violation of conditions </w:t>
+      </w:r>
+      <w:r>
+        <w:rPr>
+          <w:rFonts w:asciiTheme="minorHAnsi" w:hAnsiTheme="minorHAnsi"/>
+        </w:rPr>
+        <w:t>like</w:t>
+      </w:r>
+      <w:r>
+        <w:rPr>
+          <w:rFonts w:asciiTheme="minorHAnsi" w:hAnsiTheme="minorHAnsi"/>
+        </w:rPr>
+        <w:t xml:space="preserve"> changing both ID and birthday results in</w:t>
+      </w:r>
+      <w:r>
+        <w:rPr>
+          <w:rFonts w:asciiTheme="minorHAnsi" w:hAnsiTheme="minorHAnsi"/>
+        </w:rPr>
+        <w:t xml:space="preserve"> </w:t>
+      </w:r>
+      <w:r>
+        <w:rPr>
+          <w:rFonts w:asciiTheme="minorHAnsi" w:hAnsiTheme="minorHAnsi"/>
+          <w:i/>
+          <w:iCs/>
+        </w:rPr>
+        <w:t>false</w:t>
+      </w:r>
+      <w:r>
+        <w:rPr>
+          <w:rFonts w:asciiTheme="minorHAnsi" w:hAnsiTheme="minorHAnsi"/>
+        </w:rPr>
+        <w:t xml:space="preserve"> </w:t>
+      </w:r>
+      <w:r>
+        <w:rPr>
+          <w:rFonts w:asciiTheme="minorHAnsi" w:hAnsiTheme="minorHAnsi"/>
+        </w:rPr>
+        <w:t>and no file changes.</w:t>
+      </w:r>
+    </w:p>
+    <w:p>
+      <w:pPr>
+        <w:pStyle w:val="NormalWeb"/>
+        <w:numPr>
+          <w:ilvl w:val="0"/>
+          <w:numId w:val="2"/>
+        </w:numPr>
+        <w:rPr>
+          <w:rFonts w:asciiTheme="minorHAnsi" w:hAnsiTheme="minorHAnsi"/>
+        </w:rPr>
+      </w:pPr>
+      <w:r>
+        <w:rPr>
+          <w:rFonts w:asciiTheme="minorHAnsi" w:hAnsiTheme="minorHAnsi"/>
+        </w:rPr>
+        <w:t>Valid updates modify the correct line in the TXT file.</w:t>
+      </w:r>
+    </w:p>
+    <w:p>
+      <w:pPr>
+        <w:pStyle w:val="Heading3"/>
+      </w:pPr>
+      <w:r>
+        <w:rPr>
+          <w:rStyle w:val="Strong"/>
+          <w:b w:val="0"/>
+          <w:bCs w:val="0"/>
+        </w:rPr>
+        <w:t>User Story 5: Add Demerit Points</w:t>
+      </w:r>
+    </w:p>
+    <w:p>
+      <w:pPr>
+        <w:pStyle w:val="NormalWeb"/>
+        <w:rPr>
+          <w:rFonts w:asciiTheme="minorHAnsi" w:hAnsiTheme="minorHAnsi"/>
+        </w:rPr>
+      </w:pPr>
+      <w:r>
+        <w:rPr>
+          <w:rStyle w:val="Strong"/>
+          <w:rFonts w:asciiTheme="minorHAnsi" w:eastAsiaTheme="majorEastAsia" w:hAnsiTheme="minorHAnsi"/>
+          <w:b w:val="0"/>
+          <w:bCs w:val="0"/>
+        </w:rPr>
+        <w:t>As a Police Officer</w:t>
+      </w:r>
+      <w:r>
+        <w:rPr>
+          <w:rFonts w:asciiTheme="minorHAnsi" w:hAnsiTheme="minorHAnsi"/>
+        </w:rPr>
+        <w:t>, I want to add demerit points to a person’s record so that traffic offenses are recorded and can affect driving status.</w:t>
+      </w:r>
+    </w:p>
+    <w:p>
+      <w:pPr>
+        <w:pStyle w:val="NormalWeb"/>
+        <w:rPr>
+          <w:rFonts w:asciiTheme="minorHAnsi" w:hAnsiTheme="minorHAnsi"/>
+        </w:rPr>
+      </w:pPr>
+      <w:r>
+        <w:rPr>
+          <w:rStyle w:val="Strong"/>
+          <w:rFonts w:asciiTheme="minorHAnsi" w:eastAsiaTheme="majorEastAsia" w:hAnsiTheme="minorHAnsi"/>
+        </w:rPr>
+        <w:t>Acceptance Criteria:</w:t>
+      </w:r>
+    </w:p>
+    <w:p>
+      <w:pPr>
+        <w:pStyle w:val="NormalWeb"/>
+        <w:numPr>
+          <w:ilvl w:val="0"/>
+          <w:numId w:val="3"/>
+        </w:numPr>
+        <w:rPr>
+          <w:rFonts w:asciiTheme="minorHAnsi" w:hAnsiTheme="minorHAnsi"/>
+        </w:rPr>
+      </w:pPr>
+      <w:r>
+        <w:rPr>
+          <w:rFonts w:asciiTheme="minorHAnsi" w:hAnsiTheme="minorHAnsi"/>
+        </w:rPr>
+        <w:t>Demerit points must be whole numbers between 1 and 6.</w:t>
+      </w:r>
+    </w:p>
+    <w:p>
+      <w:pPr>
+        <w:pStyle w:val="NormalWeb"/>
+        <w:numPr>
+          <w:ilvl w:val="0"/>
+          <w:numId w:val="3"/>
+        </w:numPr>
+        <w:rPr>
+          <w:rFonts w:asciiTheme="minorHAnsi" w:hAnsiTheme="minorHAnsi"/>
+        </w:rPr>
+      </w:pPr>
+      <w:r>
+        <w:rPr>
+          <w:rFonts w:asciiTheme="minorHAnsi" w:hAnsiTheme="minorHAnsi"/>
+        </w:rPr>
+        <w:lastRenderedPageBreak/>
+        <w:t>The offense date must be in the forma</w:t>
+      </w:r>
+      <w:r>
+        <w:rPr>
+          <w:rFonts w:asciiTheme="minorHAnsi" w:hAnsiTheme="minorHAnsi"/>
+        </w:rPr>
+        <w:t xml:space="preserve"> </w:t>
+      </w:r>
+      <w:r>
+        <w:rPr>
+          <w:rFonts w:asciiTheme="minorHAnsi" w:hAnsiTheme="minorHAnsi"/>
+          <w:i/>
+          <w:iCs/>
+        </w:rPr>
+        <w:t>DD-MM-YYYY</w:t>
+      </w:r>
+      <w:r>
+        <w:rPr>
+          <w:rFonts w:asciiTheme="minorHAnsi" w:hAnsiTheme="minorHAnsi"/>
+        </w:rPr>
+        <w:t>.</w:t>
+      </w:r>
+    </w:p>
+    <w:p>
+      <w:pPr>
+        <w:pStyle w:val="NormalWeb"/>
+        <w:numPr>
+          <w:ilvl w:val="0"/>
+          <w:numId w:val="3"/>
+        </w:numPr>
+        <w:rPr>
+          <w:rFonts w:asciiTheme="minorHAnsi" w:hAnsiTheme="minorHAnsi"/>
+        </w:rPr>
+      </w:pPr>
+      <w:r>
+        <w:rPr>
+          <w:rFonts w:asciiTheme="minorHAnsi" w:hAnsiTheme="minorHAnsi"/>
+        </w:rPr>
+        <w:t>Points are appended to the person’s record in the TXT file.</w:t>
+      </w:r>
+    </w:p>
+    <w:p>
+      <w:pPr>
+        <w:pStyle w:val="Heading3"/>
+      </w:pPr>
+      <w:r>
+        <w:rPr>
+          <w:rStyle w:val="Strong"/>
+          <w:b w:val="0"/>
+          <w:bCs w:val="0"/>
+        </w:rPr>
+        <w:t>User Story 6: Suspend Underage Drivers</w:t>
+      </w:r>
+    </w:p>
+    <w:p>
+      <w:pPr>
+        <w:pStyle w:val="NormalWeb"/>
+        <w:rPr>
+          <w:rFonts w:asciiTheme="minorHAnsi" w:hAnsiTheme="minorHAnsi"/>
+        </w:rPr>
+      </w:pPr>
+      <w:r>
+        <w:rPr>
+          <w:rStyle w:val="Strong"/>
+          <w:rFonts w:asciiTheme="minorHAnsi" w:eastAsiaTheme="majorEastAsia" w:hAnsiTheme="minorHAnsi"/>
+          <w:b w:val="0"/>
+          <w:bCs w:val="0"/>
+        </w:rPr>
+        <w:t>As a Police Officer</w:t>
+      </w:r>
+      <w:r>
+        <w:rPr>
+          <w:rFonts w:asciiTheme="minorHAnsi" w:hAnsiTheme="minorHAnsi"/>
+        </w:rPr>
+        <w:t>, I want the system to suspend drivers under 21 if their total demerit points within 2 years exceed 6 so that young drivers are penalized correctly.</w:t>
+      </w:r>
+    </w:p>
+    <w:p>
+      <w:pPr>
+        <w:pStyle w:val="NormalWeb"/>
+        <w:rPr>
+          <w:rFonts w:asciiTheme="minorHAnsi" w:hAnsiTheme="minorHAnsi"/>
+        </w:rPr>
+      </w:pPr>
+      <w:r>
+        <w:rPr>
+          <w:rStyle w:val="Strong"/>
+          <w:rFonts w:asciiTheme="minorHAnsi" w:eastAsiaTheme="majorEastAsia" w:hAnsiTheme="minorHAnsi"/>
+        </w:rPr>
+        <w:t>Acceptance Criteria:</w:t>
+      </w:r>
+    </w:p>
+    <w:p>
+      <w:pPr>
+        <w:pStyle w:val="NormalWeb"/>
+        <w:numPr>
+          <w:ilvl w:val="0"/>
+          <w:numId w:val="4"/>
+        </w:numPr>
+        <w:rPr>
+          <w:rFonts w:asciiTheme="minorHAnsi" w:hAnsiTheme="minorHAnsi"/>
+        </w:rPr>
+      </w:pPr>
+      <w:r>
+        <w:rPr>
+          <w:rFonts w:asciiTheme="minorHAnsi" w:hAnsiTheme="minorHAnsi"/>
+        </w:rPr>
+        <w:t>If a person is under 21 and has &gt;6 demerit points in 2 years,</w:t>
+      </w:r>
+      <w:r>
+        <w:rPr>
+          <w:rFonts w:asciiTheme="minorHAnsi" w:hAnsiTheme="minorHAnsi"/>
+        </w:rPr>
+        <w:t xml:space="preserve"> </w:t>
+      </w:r>
+      <w:proofErr w:type="spellStart"/>
+      <w:r>
+        <w:rPr>
+          <w:rFonts w:asciiTheme="minorHAnsi" w:hAnsiTheme="minorHAnsi"/>
+          <w:i/>
+          <w:iCs/>
+        </w:rPr>
+        <w:t>isSuspend</w:t>
+      </w:r>
+      <w:proofErr w:type="spellEnd"/>
+      <w:r>
+        <w:rPr>
+          <w:rFonts w:asciiTheme="minorHAnsi" w:hAnsiTheme="minorHAnsi"/>
+          <w:i/>
+          <w:iCs/>
+        </w:rPr>
+        <w:t xml:space="preserve"> </w:t>
+      </w:r>
+      <w:r>
+        <w:rPr>
+          <w:rFonts w:asciiTheme="minorHAnsi" w:hAnsiTheme="minorHAnsi"/>
+        </w:rPr>
+        <w:t xml:space="preserve">becomes </w:t>
+      </w:r>
+      <w:r>
+        <w:rPr>
+          <w:rStyle w:val="HTMLCode"/>
+          <w:rFonts w:asciiTheme="minorHAnsi" w:eastAsiaTheme="majorEastAsia" w:hAnsiTheme="minorHAnsi"/>
+        </w:rPr>
+        <w:t>true</w:t>
+      </w:r>
+      <w:r>
+        <w:rPr>
+          <w:rFonts w:asciiTheme="minorHAnsi" w:hAnsiTheme="minorHAnsi"/>
+        </w:rPr>
+        <w:t>.</w:t>
+      </w:r>
+    </w:p>
+    <w:p>
+      <w:pPr>
+        <w:pStyle w:val="NormalWeb"/>
+        <w:numPr>
+          <w:ilvl w:val="0"/>
+          <w:numId w:val="4"/>
+        </w:numPr>
+        <w:rPr>
+          <w:rFonts w:asciiTheme="minorHAnsi" w:hAnsiTheme="minorHAnsi"/>
+        </w:rPr>
+      </w:pPr>
+      <w:r>
+        <w:rPr>
+          <w:rFonts w:asciiTheme="minorHAnsi" w:hAnsiTheme="minorHAnsi"/>
+        </w:rPr>
+        <w:t>Date comparisons are checked to ensure the offenses are within a 2-year window.</w:t>
+      </w:r>
+    </w:p>
+    <w:p>
+      <w:pPr>
+        <w:pStyle w:val="NormalWeb"/>
+        <w:numPr>
+          <w:ilvl w:val="0"/>
+          <w:numId w:val="4"/>
+        </w:numPr>
+        <w:rPr>
+          <w:rFonts w:asciiTheme="minorHAnsi" w:hAnsiTheme="minorHAnsi"/>
+        </w:rPr>
+      </w:pPr>
+      <w:r>
+        <w:rPr>
+          <w:rFonts w:asciiTheme="minorHAnsi" w:hAnsiTheme="minorHAnsi"/>
+        </w:rPr>
+        <w:t>Suspension status is updated in the TXT file.</w:t>
+      </w:r>
+    </w:p>
+    <w:p>
+      <w:pPr>
+        <w:pStyle w:val="NormalWeb"/>
+        <w:rPr>
+          <w:rFonts w:asciiTheme="minorHAnsi" w:hAnsiTheme="minorHAnsi"/>
+        </w:rPr>
+      </w:pPr>
+    </w:p>
+    <w:p>
+      <w:pPr>
+        <w:pStyle w:val="Heading3"/>
+      </w:pPr>
+      <w:r>
+        <w:rPr>
+          <w:rStyle w:val="Strong"/>
+          <w:b w:val="0"/>
+          <w:bCs w:val="0"/>
+        </w:rPr>
+        <w:t>User Story 7: Suspend Drivers 21+</w:t>
+      </w:r>
+    </w:p>
+    <w:p>
+      <w:pPr>
+        <w:pStyle w:val="NormalWeb"/>
+        <w:rPr>
+          <w:rFonts w:asciiTheme="minorHAnsi" w:hAnsiTheme="minorHAnsi"/>
+        </w:rPr>
+      </w:pPr>
+      <w:r>
+        <w:rPr>
+          <w:rStyle w:val="Strong"/>
+          <w:rFonts w:asciiTheme="minorHAnsi" w:eastAsiaTheme="majorEastAsia" w:hAnsiTheme="minorHAnsi"/>
+          <w:b w:val="0"/>
+          <w:bCs w:val="0"/>
+        </w:rPr>
+        <w:t>As a Police Officer</w:t>
+      </w:r>
+      <w:r>
+        <w:rPr>
+          <w:rFonts w:asciiTheme="minorHAnsi" w:hAnsiTheme="minorHAnsi"/>
+        </w:rPr>
+        <w:t>, I want the system to suspend drivers over 21 if their demerit points exceed 12 within 2 years so that the law is applied equally.</w:t>
+      </w:r>
+    </w:p>
+    <w:p>
+      <w:pPr>
+        <w:pStyle w:val="NormalWeb"/>
+        <w:rPr>
+          <w:rFonts w:asciiTheme="minorHAnsi" w:hAnsiTheme="minorHAnsi"/>
+        </w:rPr>
+      </w:pPr>
+      <w:r>
+        <w:rPr>
+          <w:rStyle w:val="Strong"/>
+          <w:rFonts w:asciiTheme="minorHAnsi" w:eastAsiaTheme="majorEastAsia" w:hAnsiTheme="minorHAnsi"/>
+        </w:rPr>
+        <w:t>Acceptance Criteria:</w:t>
+      </w:r>
+    </w:p>
+    <w:p>
+      <w:pPr>
+        <w:pStyle w:val="NormalWeb"/>
+        <w:numPr>
+          <w:ilvl w:val="0"/>
+          <w:numId w:val="5"/>
+        </w:numPr>
+        <w:rPr>
+          <w:rFonts w:asciiTheme="minorHAnsi" w:hAnsiTheme="minorHAnsi"/>
+        </w:rPr>
+      </w:pPr>
+      <w:r>
+        <w:rPr>
+          <w:rFonts w:asciiTheme="minorHAnsi" w:hAnsiTheme="minorHAnsi"/>
+        </w:rPr>
+        <w:t>If the total demerit points in 2 years exceed 12 for drivers over 21, the person is suspended.</w:t>
+      </w:r>
+    </w:p>
+    <w:p>
+      <w:pPr>
+        <w:pStyle w:val="NormalWeb"/>
+        <w:numPr>
+          <w:ilvl w:val="0"/>
+          <w:numId w:val="5"/>
+        </w:numPr>
+        <w:rPr>
+          <w:rFonts w:asciiTheme="minorHAnsi" w:hAnsiTheme="minorHAnsi"/>
+        </w:rPr>
+      </w:pPr>
+      <w:r>
+        <w:rPr>
+          <w:rFonts w:asciiTheme="minorHAnsi" w:hAnsiTheme="minorHAnsi"/>
+        </w:rPr>
+        <w:t>Suspension status is calculated based on offense dates and total points.</w:t>
+      </w:r>
+    </w:p>
+    <w:p>
+      <w:pPr>
+        <w:pStyle w:val="NormalWeb"/>
+        <w:numPr>
+          <w:ilvl w:val="0"/>
+          <w:numId w:val="5"/>
+        </w:numPr>
+        <w:rPr>
+          <w:rFonts w:asciiTheme="minorHAnsi" w:hAnsiTheme="minorHAnsi"/>
+        </w:rPr>
+      </w:pPr>
+      <w:r>
+        <w:rPr>
+          <w:rFonts w:asciiTheme="minorHAnsi" w:hAnsiTheme="minorHAnsi"/>
+        </w:rPr>
+        <w:t>Updated suspension status is saved in the TXT file.</w:t>
+      </w:r>
+    </w:p>
+    <w:p>
+      <w:pPr>
+        <w:pStyle w:val="Heading3"/>
+      </w:pPr>
+      <w:r>
+        <w:rPr>
+          <w:rStyle w:val="Strong"/>
+          <w:b w:val="0"/>
+          <w:bCs w:val="0"/>
+        </w:rPr>
+        <w:t>User Story 8: System Logging and Feedback</w:t>
+      </w:r>
+    </w:p>
+    <w:p>
+      <w:pPr>
+        <w:pStyle w:val="NormalWeb"/>
+        <w:rPr>
+          <w:rFonts w:asciiTheme="minorHAnsi" w:hAnsiTheme="minorHAnsi"/>
+        </w:rPr>
+      </w:pPr>
+      <w:r>
+        <w:rPr>
+          <w:rStyle w:val="Strong"/>
+          <w:rFonts w:asciiTheme="minorHAnsi" w:eastAsiaTheme="majorEastAsia" w:hAnsiTheme="minorHAnsi"/>
+          <w:b w:val="0"/>
+          <w:bCs w:val="0"/>
+        </w:rPr>
+        <w:t>As a Developer</w:t>
+      </w:r>
+      <w:r>
+        <w:rPr>
+          <w:rFonts w:asciiTheme="minorHAnsi" w:hAnsiTheme="minorHAnsi"/>
+        </w:rPr>
+        <w:t>, I want the system to return messages and modify the TXT file only when operations are valid so that debugging and auditability are easier.</w:t>
+      </w:r>
+    </w:p>
+    <w:p>
+      <w:pPr>
+        <w:pStyle w:val="NormalWeb"/>
+        <w:rPr>
+          <w:rFonts w:asciiTheme="minorHAnsi" w:hAnsiTheme="minorHAnsi"/>
+        </w:rPr>
+      </w:pPr>
+      <w:r>
+        <w:rPr>
+          <w:rStyle w:val="Strong"/>
+          <w:rFonts w:asciiTheme="minorHAnsi" w:eastAsiaTheme="majorEastAsia" w:hAnsiTheme="minorHAnsi"/>
+        </w:rPr>
+        <w:t>Acceptance Criteria:</w:t>
+      </w:r>
+    </w:p>
+    <w:p>
+      <w:pPr>
+        <w:pStyle w:val="NormalWeb"/>
+        <w:numPr>
+          <w:ilvl w:val="0"/>
+          <w:numId w:val="6"/>
+        </w:numPr>
+        <w:rPr>
+          <w:rFonts w:asciiTheme="minorHAnsi" w:hAnsiTheme="minorHAnsi"/>
+        </w:rPr>
+      </w:pPr>
+      <w:proofErr w:type="spellStart"/>
+      <w:r>
+        <w:rPr>
+          <w:rFonts w:asciiTheme="minorHAnsi" w:hAnsiTheme="minorHAnsi"/>
+          <w:i/>
+          <w:iCs/>
+        </w:rPr>
+        <w:t>addperson</w:t>
+      </w:r>
+      <w:proofErr w:type="spellEnd"/>
+      <w:r>
+        <w:rPr>
+          <w:rFonts w:asciiTheme="minorHAnsi" w:hAnsiTheme="minorHAnsi"/>
+          <w:i/>
+          <w:iCs/>
+        </w:rPr>
+        <w:t xml:space="preserve"> </w:t>
+      </w:r>
+      <w:r>
+        <w:rPr>
+          <w:rFonts w:asciiTheme="minorHAnsi" w:hAnsiTheme="minorHAnsi"/>
+        </w:rPr>
+        <w:t>and</w:t>
+      </w:r>
+      <w:r>
+        <w:rPr>
+          <w:rFonts w:asciiTheme="minorHAnsi" w:hAnsiTheme="minorHAnsi"/>
+        </w:rPr>
+        <w:t xml:space="preserve"> </w:t>
+      </w:r>
+      <w:proofErr w:type="spellStart"/>
+      <w:r>
+        <w:rPr>
+          <w:rFonts w:asciiTheme="minorHAnsi" w:hAnsiTheme="minorHAnsi"/>
+          <w:i/>
+          <w:iCs/>
+        </w:rPr>
+        <w:t>updatePersonalDetails</w:t>
+      </w:r>
+      <w:proofErr w:type="spellEnd"/>
+      <w:r>
+        <w:rPr>
+          <w:rFonts w:asciiTheme="minorHAnsi" w:hAnsiTheme="minorHAnsi"/>
+        </w:rPr>
+        <w:t xml:space="preserve"> </w:t>
+      </w:r>
+      <w:r>
+        <w:rPr>
+          <w:rFonts w:asciiTheme="minorHAnsi" w:hAnsiTheme="minorHAnsi"/>
+        </w:rPr>
+        <w:t>return</w:t>
+      </w:r>
+      <w:r>
+        <w:rPr>
+          <w:rFonts w:asciiTheme="minorHAnsi" w:hAnsiTheme="minorHAnsi"/>
+        </w:rPr>
+        <w:t xml:space="preserve"> </w:t>
+      </w:r>
+      <w:r>
+        <w:rPr>
+          <w:rFonts w:asciiTheme="minorHAnsi" w:hAnsiTheme="minorHAnsi"/>
+          <w:i/>
+          <w:iCs/>
+        </w:rPr>
+        <w:t>true</w:t>
+      </w:r>
+      <w:r>
+        <w:rPr>
+          <w:rFonts w:asciiTheme="minorHAnsi" w:hAnsiTheme="minorHAnsi"/>
+        </w:rPr>
+        <w:t xml:space="preserve"> </w:t>
+      </w:r>
+      <w:r>
+        <w:rPr>
+          <w:rFonts w:asciiTheme="minorHAnsi" w:hAnsiTheme="minorHAnsi"/>
+        </w:rPr>
+        <w:t>only when the file is updated.</w:t>
+      </w:r>
+    </w:p>
+    <w:p>
+      <w:pPr>
+        <w:pStyle w:val="NormalWeb"/>
+        <w:numPr>
+          <w:ilvl w:val="0"/>
+          <w:numId w:val="6"/>
+        </w:numPr>
+        <w:rPr>
+          <w:rFonts w:asciiTheme="minorHAnsi" w:hAnsiTheme="minorHAnsi"/>
+        </w:rPr>
+      </w:pPr>
+      <w:proofErr w:type="spellStart"/>
+      <w:r>
+        <w:rPr>
+          <w:rFonts w:asciiTheme="minorHAnsi" w:hAnsiTheme="minorHAnsi"/>
+          <w:i/>
+          <w:iCs/>
+        </w:rPr>
+        <w:t>addDemeritPoints</w:t>
+      </w:r>
+      <w:proofErr w:type="spellEnd"/>
+      <w:r>
+        <w:rPr>
+          <w:rFonts w:asciiTheme="minorHAnsi" w:hAnsiTheme="minorHAnsi"/>
+          <w:i/>
+          <w:iCs/>
+        </w:rPr>
+        <w:t xml:space="preserve"> </w:t>
+      </w:r>
+      <w:r>
+        <w:rPr>
+          <w:rFonts w:asciiTheme="minorHAnsi" w:hAnsiTheme="minorHAnsi"/>
+        </w:rPr>
+        <w:t>returns</w:t>
+      </w:r>
+      <w:r>
+        <w:rPr>
+          <w:rFonts w:asciiTheme="minorHAnsi" w:hAnsiTheme="minorHAnsi"/>
+        </w:rPr>
+        <w:t xml:space="preserve"> </w:t>
+      </w:r>
+      <w:r>
+        <w:rPr>
+          <w:rFonts w:asciiTheme="minorHAnsi" w:hAnsiTheme="minorHAnsi"/>
+          <w:i/>
+          <w:iCs/>
+        </w:rPr>
+        <w:t>“Success</w:t>
+      </w:r>
+      <w:r>
+        <w:rPr>
+          <w:rFonts w:asciiTheme="minorHAnsi" w:hAnsiTheme="minorHAnsi"/>
+        </w:rPr>
+        <w:t>”</w:t>
+      </w:r>
+      <w:r>
+        <w:rPr>
+          <w:rFonts w:asciiTheme="minorHAnsi" w:hAnsiTheme="minorHAnsi"/>
+        </w:rPr>
+        <w:t xml:space="preserve"> or</w:t>
+      </w:r>
+      <w:r>
+        <w:rPr>
+          <w:rFonts w:asciiTheme="minorHAnsi" w:hAnsiTheme="minorHAnsi"/>
+        </w:rPr>
+        <w:t xml:space="preserve"> “</w:t>
+      </w:r>
+      <w:r>
+        <w:rPr>
+          <w:rFonts w:asciiTheme="minorHAnsi" w:hAnsiTheme="minorHAnsi"/>
+          <w:i/>
+          <w:iCs/>
+        </w:rPr>
+        <w:t>Failed”</w:t>
+      </w:r>
+      <w:r>
+        <w:rPr>
+          <w:rFonts w:asciiTheme="minorHAnsi" w:hAnsiTheme="minorHAnsi"/>
+        </w:rPr>
+        <w:t xml:space="preserve"> </w:t>
+      </w:r>
+      <w:r>
+        <w:rPr>
+          <w:rFonts w:asciiTheme="minorHAnsi" w:hAnsiTheme="minorHAnsi"/>
+        </w:rPr>
+        <w:t>based on rule validation.</w:t>
+      </w:r>
+    </w:p>
+    <w:p>
+      <w:pPr>
+        <w:pStyle w:val="NormalWeb"/>
+        <w:numPr>
+          <w:ilvl w:val="0"/>
+          <w:numId w:val="6"/>
+        </w:numPr>
+        <w:rPr>
+          <w:rFonts w:asciiTheme="minorHAnsi" w:hAnsiTheme="minorHAnsi"/>
+        </w:rPr>
+      </w:pPr>
+      <w:r>
+        <w:rPr>
+          <w:rFonts w:asciiTheme="minorHAnsi" w:hAnsiTheme="minorHAnsi"/>
+        </w:rPr>
+        <w:t>All methods modify the correct person entry and append or update the TXT file accordingly.</w:t>
+      </w:r>
+    </w:p>
+    <w:p>
+      <w:pPr>
+        <w:pStyle w:val="NormalWeb"/>
+      </w:pPr>
+    </w:p>
+    <w:p>
+      <w:pPr>
+        <w:pStyle w:val="NormalWeb"/>
+      </w:pPr>
+    </w:p>
+    <w:p>
+      <w:pPr>
+        <w:pStyle w:val="NormalWeb"/>
+      </w:pPr>
+    </w:p>
+    <w:p>
+      <w:pPr>
+        <w:pStyle w:val="NormalWeb"/>
+      </w:pPr>
+    </w:p>
+    <w:p>
+      <w:pPr>
+        <w:spacing w:after="240"/>
+      </w:pPr>
+    </w:p>
+    <w:p>
+      <w:pPr>
+        <w:spacing w:after="240"/>
+      </w:pPr>
+    </w:p>
+    <w:p>
+      <w:pPr>
+        <w:spacing w:after="240"/>
+      </w:pPr>
     </w:p>
     <w:sectPr>
       <w:pgSz w:w="11906" w:h="16838"/>
@@ -215,8 +1604,1009 @@
 </w:document>
 </file>
 
+<file path=word/numbering.xml><?xml version="1.0" encoding="utf-8"?>
+<w:numbering xmlns:wpc="http://schemas.microsoft.com/office/word/2010/wordprocessingCanvas" xmlns:cx="http://schemas.microsoft.com/office/drawing/2014/chartex" xmlns:cx1="http://schemas.microsoft.com/office/drawing/2015/9/8/chartex" xmlns:cx2="http://schemas.microsoft.com/office/drawing/2015/10/21/chartex" xmlns:cx3="http://schemas.microsoft.com/office/drawing/2016/5/9/chartex" xmlns:cx4="http://schemas.microsoft.com/office/drawing/2016/5/10/chartex" xmlns:cx5="http://schemas.microsoft.com/office/drawing/2016/5/11/chartex" xmlns:cx6="http://schemas.microsoft.com/office/drawing/2016/5/12/chartex" xmlns:cx7="http://schemas.microsoft.com/office/drawing/2016/5/13/chartex" xmlns:cx8="http://schemas.microsoft.com/office/drawing/2016/5/14/chartex" xmlns:mc="http://schemas.openxmlformats.org/markup-compatibility/2006" xmlns:aink="http://schemas.microsoft.com/office/drawing/2016/ink" xmlns:am3d="http://schemas.microsoft.com/office/drawing/2017/model3d" xmlns:o="urn:schemas-microsoft-com:office:office" xmlns:oel="http://schemas.microsoft.com/office/2019/extlst" xmlns:r="http://schemas.openxmlformats.org/officeDocument/2006/relationships" xmlns:m="http://schemas.openxmlformats.org/officeDocument/2006/math" xmlns:v="urn:schemas-microsoft-com:vml" xmlns:wp14="http://schemas.microsoft.com/office/word/2010/wordprocessingDrawing" xmlns:wp="http://schemas.openxmlformats.org/drawingml/2006/wordprocessingDrawing" xmlns:w10="urn:schemas-microsoft-com:office:word" xmlns:w="http://schemas.openxmlformats.org/wordprocessingml/2006/main" xmlns:w14="http://schemas.microsoft.com/office/word/2010/wordml" xmlns:w15="http://schemas.microsoft.com/office/word/2012/wordml" xmlns:w16cex="http://schemas.microsoft.com/office/word/2018/wordml/cex" xmlns:w16cid="http://schemas.microsoft.com/office/word/2016/wordml/cid" xmlns:w16="http://schemas.microsoft.com/office/word/2018/wordml" xmlns:w16du="http://schemas.microsoft.com/office/word/2023/wordml/word16du" xmlns:w16sdtdh="http://schemas.microsoft.com/office/word/2020/wordml/sdtdatahash" xmlns:w16se="http://schemas.microsoft.com/office/word/2015/wordml/symex" xmlns:wpg="http://schemas.microsoft.com/office/word/2010/wordprocessingGroup" xmlns:wpi="http://schemas.microsoft.com/office/word/2010/wordprocessingInk" xmlns:wne="http://schemas.microsoft.com/office/word/2006/wordml" xmlns:wps="http://schemas.microsoft.com/office/word/2010/wordprocessingShape" mc:Ignorable="w14 w15 w16se w16cid w16 w16cex w16sdtdh w16du wp14">
+  <w:abstractNum w:abstractNumId="0" w15:restartNumberingAfterBreak="0">
+    <w:nsid w:val="120C7E7C"/>
+    <w:multiLevelType w:val="multilevel"/>
+    <w:tmpl w:val="771C1304"/>
+    <w:lvl w:ilvl="0">
+      <w:start w:val="1"/>
+      <w:numFmt w:val="decimal"/>
+      <w:lvlText w:val="%1."/>
+      <w:lvlJc w:val="left"/>
+      <w:pPr>
+        <w:tabs>
+          <w:tab w:val="num" w:pos="720"/>
+        </w:tabs>
+        <w:ind w:left="720" w:hanging="360"/>
+      </w:pPr>
+    </w:lvl>
+    <w:lvl w:ilvl="1" w:tentative="1">
+      <w:start w:val="1"/>
+      <w:numFmt w:val="decimal"/>
+      <w:lvlText w:val="%2."/>
+      <w:lvlJc w:val="left"/>
+      <w:pPr>
+        <w:tabs>
+          <w:tab w:val="num" w:pos="1440"/>
+        </w:tabs>
+        <w:ind w:left="1440" w:hanging="360"/>
+      </w:pPr>
+    </w:lvl>
+    <w:lvl w:ilvl="2" w:tentative="1">
+      <w:start w:val="1"/>
+      <w:numFmt w:val="decimal"/>
+      <w:lvlText w:val="%3."/>
+      <w:lvlJc w:val="left"/>
+      <w:pPr>
+        <w:tabs>
+          <w:tab w:val="num" w:pos="2160"/>
+        </w:tabs>
+        <w:ind w:left="2160" w:hanging="360"/>
+      </w:pPr>
+    </w:lvl>
+    <w:lvl w:ilvl="3" w:tentative="1">
+      <w:start w:val="1"/>
+      <w:numFmt w:val="decimal"/>
+      <w:lvlText w:val="%4."/>
+      <w:lvlJc w:val="left"/>
+      <w:pPr>
+        <w:tabs>
+          <w:tab w:val="num" w:pos="2880"/>
+        </w:tabs>
+        <w:ind w:left="2880" w:hanging="360"/>
+      </w:pPr>
+    </w:lvl>
+    <w:lvl w:ilvl="4" w:tentative="1">
+      <w:start w:val="1"/>
+      <w:numFmt w:val="decimal"/>
+      <w:lvlText w:val="%5."/>
+      <w:lvlJc w:val="left"/>
+      <w:pPr>
+        <w:tabs>
+          <w:tab w:val="num" w:pos="3600"/>
+        </w:tabs>
+        <w:ind w:left="3600" w:hanging="360"/>
+      </w:pPr>
+    </w:lvl>
+    <w:lvl w:ilvl="5" w:tentative="1">
+      <w:start w:val="1"/>
+      <w:numFmt w:val="decimal"/>
+      <w:lvlText w:val="%6."/>
+      <w:lvlJc w:val="left"/>
+      <w:pPr>
+        <w:tabs>
+          <w:tab w:val="num" w:pos="4320"/>
+        </w:tabs>
+        <w:ind w:left="4320" w:hanging="360"/>
+      </w:pPr>
+    </w:lvl>
+    <w:lvl w:ilvl="6" w:tentative="1">
+      <w:start w:val="1"/>
+      <w:numFmt w:val="decimal"/>
+      <w:lvlText w:val="%7."/>
+      <w:lvlJc w:val="left"/>
+      <w:pPr>
+        <w:tabs>
+          <w:tab w:val="num" w:pos="5040"/>
+        </w:tabs>
+        <w:ind w:left="5040" w:hanging="360"/>
+      </w:pPr>
+    </w:lvl>
+    <w:lvl w:ilvl="7" w:tentative="1">
+      <w:start w:val="1"/>
+      <w:numFmt w:val="decimal"/>
+      <w:lvlText w:val="%8."/>
+      <w:lvlJc w:val="left"/>
+      <w:pPr>
+        <w:tabs>
+          <w:tab w:val="num" w:pos="5760"/>
+        </w:tabs>
+        <w:ind w:left="5760" w:hanging="360"/>
+      </w:pPr>
+    </w:lvl>
+    <w:lvl w:ilvl="8" w:tentative="1">
+      <w:start w:val="1"/>
+      <w:numFmt w:val="decimal"/>
+      <w:lvlText w:val="%9."/>
+      <w:lvlJc w:val="left"/>
+      <w:pPr>
+        <w:tabs>
+          <w:tab w:val="num" w:pos="6480"/>
+        </w:tabs>
+        <w:ind w:left="6480" w:hanging="360"/>
+      </w:pPr>
+    </w:lvl>
+  </w:abstractNum>
+  <w:abstractNum w:abstractNumId="1" w15:restartNumberingAfterBreak="0">
+    <w:nsid w:val="2C446C1B"/>
+    <w:multiLevelType w:val="multilevel"/>
+    <w:tmpl w:val="5000772C"/>
+    <w:lvl w:ilvl="0">
+      <w:start w:val="1"/>
+      <w:numFmt w:val="decimal"/>
+      <w:lvlText w:val="%1."/>
+      <w:lvlJc w:val="left"/>
+      <w:pPr>
+        <w:tabs>
+          <w:tab w:val="num" w:pos="720"/>
+        </w:tabs>
+        <w:ind w:left="720" w:hanging="360"/>
+      </w:pPr>
+    </w:lvl>
+    <w:lvl w:ilvl="1" w:tentative="1">
+      <w:start w:val="1"/>
+      <w:numFmt w:val="decimal"/>
+      <w:lvlText w:val="%2."/>
+      <w:lvlJc w:val="left"/>
+      <w:pPr>
+        <w:tabs>
+          <w:tab w:val="num" w:pos="1440"/>
+        </w:tabs>
+        <w:ind w:left="1440" w:hanging="360"/>
+      </w:pPr>
+    </w:lvl>
+    <w:lvl w:ilvl="2" w:tentative="1">
+      <w:start w:val="1"/>
+      <w:numFmt w:val="decimal"/>
+      <w:lvlText w:val="%3."/>
+      <w:lvlJc w:val="left"/>
+      <w:pPr>
+        <w:tabs>
+          <w:tab w:val="num" w:pos="2160"/>
+        </w:tabs>
+        <w:ind w:left="2160" w:hanging="360"/>
+      </w:pPr>
+    </w:lvl>
+    <w:lvl w:ilvl="3" w:tentative="1">
+      <w:start w:val="1"/>
+      <w:numFmt w:val="decimal"/>
+      <w:lvlText w:val="%4."/>
+      <w:lvlJc w:val="left"/>
+      <w:pPr>
+        <w:tabs>
+          <w:tab w:val="num" w:pos="2880"/>
+        </w:tabs>
+        <w:ind w:left="2880" w:hanging="360"/>
+      </w:pPr>
+    </w:lvl>
+    <w:lvl w:ilvl="4" w:tentative="1">
+      <w:start w:val="1"/>
+      <w:numFmt w:val="decimal"/>
+      <w:lvlText w:val="%5."/>
+      <w:lvlJc w:val="left"/>
+      <w:pPr>
+        <w:tabs>
+          <w:tab w:val="num" w:pos="3600"/>
+        </w:tabs>
+        <w:ind w:left="3600" w:hanging="360"/>
+      </w:pPr>
+    </w:lvl>
+    <w:lvl w:ilvl="5" w:tentative="1">
+      <w:start w:val="1"/>
+      <w:numFmt w:val="decimal"/>
+      <w:lvlText w:val="%6."/>
+      <w:lvlJc w:val="left"/>
+      <w:pPr>
+        <w:tabs>
+          <w:tab w:val="num" w:pos="4320"/>
+        </w:tabs>
+        <w:ind w:left="4320" w:hanging="360"/>
+      </w:pPr>
+    </w:lvl>
+    <w:lvl w:ilvl="6" w:tentative="1">
+      <w:start w:val="1"/>
+      <w:numFmt w:val="decimal"/>
+      <w:lvlText w:val="%7."/>
+      <w:lvlJc w:val="left"/>
+      <w:pPr>
+        <w:tabs>
+          <w:tab w:val="num" w:pos="5040"/>
+        </w:tabs>
+        <w:ind w:left="5040" w:hanging="360"/>
+      </w:pPr>
+    </w:lvl>
+    <w:lvl w:ilvl="7" w:tentative="1">
+      <w:start w:val="1"/>
+      <w:numFmt w:val="decimal"/>
+      <w:lvlText w:val="%8."/>
+      <w:lvlJc w:val="left"/>
+      <w:pPr>
+        <w:tabs>
+          <w:tab w:val="num" w:pos="5760"/>
+        </w:tabs>
+        <w:ind w:left="5760" w:hanging="360"/>
+      </w:pPr>
+    </w:lvl>
+    <w:lvl w:ilvl="8" w:tentative="1">
+      <w:start w:val="1"/>
+      <w:numFmt w:val="decimal"/>
+      <w:lvlText w:val="%9."/>
+      <w:lvlJc w:val="left"/>
+      <w:pPr>
+        <w:tabs>
+          <w:tab w:val="num" w:pos="6480"/>
+        </w:tabs>
+        <w:ind w:left="6480" w:hanging="360"/>
+      </w:pPr>
+    </w:lvl>
+  </w:abstractNum>
+  <w:abstractNum w:abstractNumId="2" w15:restartNumberingAfterBreak="0">
+    <w:nsid w:val="44703787"/>
+    <w:multiLevelType w:val="hybridMultilevel"/>
+    <w:tmpl w:val="D1B24D70"/>
+    <w:lvl w:ilvl="0" w:tplc="0809000F">
+      <w:start w:val="1"/>
+      <w:numFmt w:val="decimal"/>
+      <w:lvlText w:val="%1."/>
+      <w:lvlJc w:val="left"/>
+      <w:pPr>
+        <w:ind w:left="720" w:hanging="360"/>
+      </w:pPr>
+      <w:rPr>
+        <w:rFonts w:hint="default"/>
+      </w:rPr>
+    </w:lvl>
+    <w:lvl w:ilvl="1" w:tplc="08090019">
+      <w:start w:val="1"/>
+      <w:numFmt w:val="lowerLetter"/>
+      <w:lvlText w:val="%2."/>
+      <w:lvlJc w:val="left"/>
+      <w:pPr>
+        <w:ind w:left="1440" w:hanging="360"/>
+      </w:pPr>
+    </w:lvl>
+    <w:lvl w:ilvl="2" w:tplc="0809001B" w:tentative="1">
+      <w:start w:val="1"/>
+      <w:numFmt w:val="lowerRoman"/>
+      <w:lvlText w:val="%3."/>
+      <w:lvlJc w:val="right"/>
+      <w:pPr>
+        <w:ind w:left="2160" w:hanging="180"/>
+      </w:pPr>
+    </w:lvl>
+    <w:lvl w:ilvl="3" w:tplc="0809000F" w:tentative="1">
+      <w:start w:val="1"/>
+      <w:numFmt w:val="decimal"/>
+      <w:lvlText w:val="%4."/>
+      <w:lvlJc w:val="left"/>
+      <w:pPr>
+        <w:ind w:left="2880" w:hanging="360"/>
+      </w:pPr>
+    </w:lvl>
+    <w:lvl w:ilvl="4" w:tplc="08090019" w:tentative="1">
+      <w:start w:val="1"/>
+      <w:numFmt w:val="lowerLetter"/>
+      <w:lvlText w:val="%5."/>
+      <w:lvlJc w:val="left"/>
+      <w:pPr>
+        <w:ind w:left="3600" w:hanging="360"/>
+      </w:pPr>
+    </w:lvl>
+    <w:lvl w:ilvl="5" w:tplc="0809001B" w:tentative="1">
+      <w:start w:val="1"/>
+      <w:numFmt w:val="lowerRoman"/>
+      <w:lvlText w:val="%6."/>
+      <w:lvlJc w:val="right"/>
+      <w:pPr>
+        <w:ind w:left="4320" w:hanging="180"/>
+      </w:pPr>
+    </w:lvl>
+    <w:lvl w:ilvl="6" w:tplc="0809000F" w:tentative="1">
+      <w:start w:val="1"/>
+      <w:numFmt w:val="decimal"/>
+      <w:lvlText w:val="%7."/>
+      <w:lvlJc w:val="left"/>
+      <w:pPr>
+        <w:ind w:left="5040" w:hanging="360"/>
+      </w:pPr>
+    </w:lvl>
+    <w:lvl w:ilvl="7" w:tplc="08090019" w:tentative="1">
+      <w:start w:val="1"/>
+      <w:numFmt w:val="lowerLetter"/>
+      <w:lvlText w:val="%8."/>
+      <w:lvlJc w:val="left"/>
+      <w:pPr>
+        <w:ind w:left="5760" w:hanging="360"/>
+      </w:pPr>
+    </w:lvl>
+    <w:lvl w:ilvl="8" w:tplc="0809001B" w:tentative="1">
+      <w:start w:val="1"/>
+      <w:numFmt w:val="lowerRoman"/>
+      <w:lvlText w:val="%9."/>
+      <w:lvlJc w:val="right"/>
+      <w:pPr>
+        <w:ind w:left="6480" w:hanging="180"/>
+      </w:pPr>
+    </w:lvl>
+  </w:abstractNum>
+  <w:abstractNum w:abstractNumId="3" w15:restartNumberingAfterBreak="0">
+    <w:nsid w:val="46031347"/>
+    <w:multiLevelType w:val="hybridMultilevel"/>
+    <w:tmpl w:val="EBFCB8D0"/>
+    <w:lvl w:ilvl="0" w:tplc="0809000F">
+      <w:start w:val="1"/>
+      <w:numFmt w:val="decimal"/>
+      <w:lvlText w:val="%1."/>
+      <w:lvlJc w:val="left"/>
+      <w:pPr>
+        <w:ind w:left="720" w:hanging="360"/>
+      </w:pPr>
+      <w:rPr>
+        <w:rFonts w:hint="default"/>
+      </w:rPr>
+    </w:lvl>
+    <w:lvl w:ilvl="1" w:tplc="08090019" w:tentative="1">
+      <w:start w:val="1"/>
+      <w:numFmt w:val="lowerLetter"/>
+      <w:lvlText w:val="%2."/>
+      <w:lvlJc w:val="left"/>
+      <w:pPr>
+        <w:ind w:left="1440" w:hanging="360"/>
+      </w:pPr>
+    </w:lvl>
+    <w:lvl w:ilvl="2" w:tplc="0809001B" w:tentative="1">
+      <w:start w:val="1"/>
+      <w:numFmt w:val="lowerRoman"/>
+      <w:lvlText w:val="%3."/>
+      <w:lvlJc w:val="right"/>
+      <w:pPr>
+        <w:ind w:left="2160" w:hanging="180"/>
+      </w:pPr>
+    </w:lvl>
+    <w:lvl w:ilvl="3" w:tplc="0809000F" w:tentative="1">
+      <w:start w:val="1"/>
+      <w:numFmt w:val="decimal"/>
+      <w:lvlText w:val="%4."/>
+      <w:lvlJc w:val="left"/>
+      <w:pPr>
+        <w:ind w:left="2880" w:hanging="360"/>
+      </w:pPr>
+    </w:lvl>
+    <w:lvl w:ilvl="4" w:tplc="08090019" w:tentative="1">
+      <w:start w:val="1"/>
+      <w:numFmt w:val="lowerLetter"/>
+      <w:lvlText w:val="%5."/>
+      <w:lvlJc w:val="left"/>
+      <w:pPr>
+        <w:ind w:left="3600" w:hanging="360"/>
+      </w:pPr>
+    </w:lvl>
+    <w:lvl w:ilvl="5" w:tplc="0809001B" w:tentative="1">
+      <w:start w:val="1"/>
+      <w:numFmt w:val="lowerRoman"/>
+      <w:lvlText w:val="%6."/>
+      <w:lvlJc w:val="right"/>
+      <w:pPr>
+        <w:ind w:left="4320" w:hanging="180"/>
+      </w:pPr>
+    </w:lvl>
+    <w:lvl w:ilvl="6" w:tplc="0809000F" w:tentative="1">
+      <w:start w:val="1"/>
+      <w:numFmt w:val="decimal"/>
+      <w:lvlText w:val="%7."/>
+      <w:lvlJc w:val="left"/>
+      <w:pPr>
+        <w:ind w:left="5040" w:hanging="360"/>
+      </w:pPr>
+    </w:lvl>
+    <w:lvl w:ilvl="7" w:tplc="08090019" w:tentative="1">
+      <w:start w:val="1"/>
+      <w:numFmt w:val="lowerLetter"/>
+      <w:lvlText w:val="%8."/>
+      <w:lvlJc w:val="left"/>
+      <w:pPr>
+        <w:ind w:left="5760" w:hanging="360"/>
+      </w:pPr>
+    </w:lvl>
+    <w:lvl w:ilvl="8" w:tplc="0809001B" w:tentative="1">
+      <w:start w:val="1"/>
+      <w:numFmt w:val="lowerRoman"/>
+      <w:lvlText w:val="%9."/>
+      <w:lvlJc w:val="right"/>
+      <w:pPr>
+        <w:ind w:left="6480" w:hanging="180"/>
+      </w:pPr>
+    </w:lvl>
+  </w:abstractNum>
+  <w:abstractNum w:abstractNumId="4" w15:restartNumberingAfterBreak="0">
+    <w:nsid w:val="53842C0A"/>
+    <w:multiLevelType w:val="multilevel"/>
+    <w:tmpl w:val="7D48A9EC"/>
+    <w:lvl w:ilvl="0">
+      <w:start w:val="1"/>
+      <w:numFmt w:val="decimal"/>
+      <w:lvlText w:val="%1."/>
+      <w:lvlJc w:val="left"/>
+      <w:pPr>
+        <w:tabs>
+          <w:tab w:val="num" w:pos="720"/>
+        </w:tabs>
+        <w:ind w:left="720" w:hanging="360"/>
+      </w:pPr>
+    </w:lvl>
+    <w:lvl w:ilvl="1" w:tentative="1">
+      <w:start w:val="1"/>
+      <w:numFmt w:val="decimal"/>
+      <w:lvlText w:val="%2."/>
+      <w:lvlJc w:val="left"/>
+      <w:pPr>
+        <w:tabs>
+          <w:tab w:val="num" w:pos="1440"/>
+        </w:tabs>
+        <w:ind w:left="1440" w:hanging="360"/>
+      </w:pPr>
+    </w:lvl>
+    <w:lvl w:ilvl="2" w:tentative="1">
+      <w:start w:val="1"/>
+      <w:numFmt w:val="decimal"/>
+      <w:lvlText w:val="%3."/>
+      <w:lvlJc w:val="left"/>
+      <w:pPr>
+        <w:tabs>
+          <w:tab w:val="num" w:pos="2160"/>
+        </w:tabs>
+        <w:ind w:left="2160" w:hanging="360"/>
+      </w:pPr>
+    </w:lvl>
+    <w:lvl w:ilvl="3" w:tentative="1">
+      <w:start w:val="1"/>
+      <w:numFmt w:val="decimal"/>
+      <w:lvlText w:val="%4."/>
+      <w:lvlJc w:val="left"/>
+      <w:pPr>
+        <w:tabs>
+          <w:tab w:val="num" w:pos="2880"/>
+        </w:tabs>
+        <w:ind w:left="2880" w:hanging="360"/>
+      </w:pPr>
+    </w:lvl>
+    <w:lvl w:ilvl="4" w:tentative="1">
+      <w:start w:val="1"/>
+      <w:numFmt w:val="decimal"/>
+      <w:lvlText w:val="%5."/>
+      <w:lvlJc w:val="left"/>
+      <w:pPr>
+        <w:tabs>
+          <w:tab w:val="num" w:pos="3600"/>
+        </w:tabs>
+        <w:ind w:left="3600" w:hanging="360"/>
+      </w:pPr>
+    </w:lvl>
+    <w:lvl w:ilvl="5" w:tentative="1">
+      <w:start w:val="1"/>
+      <w:numFmt w:val="decimal"/>
+      <w:lvlText w:val="%6."/>
+      <w:lvlJc w:val="left"/>
+      <w:pPr>
+        <w:tabs>
+          <w:tab w:val="num" w:pos="4320"/>
+        </w:tabs>
+        <w:ind w:left="4320" w:hanging="360"/>
+      </w:pPr>
+    </w:lvl>
+    <w:lvl w:ilvl="6" w:tentative="1">
+      <w:start w:val="1"/>
+      <w:numFmt w:val="decimal"/>
+      <w:lvlText w:val="%7."/>
+      <w:lvlJc w:val="left"/>
+      <w:pPr>
+        <w:tabs>
+          <w:tab w:val="num" w:pos="5040"/>
+        </w:tabs>
+        <w:ind w:left="5040" w:hanging="360"/>
+      </w:pPr>
+    </w:lvl>
+    <w:lvl w:ilvl="7" w:tentative="1">
+      <w:start w:val="1"/>
+      <w:numFmt w:val="decimal"/>
+      <w:lvlText w:val="%8."/>
+      <w:lvlJc w:val="left"/>
+      <w:pPr>
+        <w:tabs>
+          <w:tab w:val="num" w:pos="5760"/>
+        </w:tabs>
+        <w:ind w:left="5760" w:hanging="360"/>
+      </w:pPr>
+    </w:lvl>
+    <w:lvl w:ilvl="8" w:tentative="1">
+      <w:start w:val="1"/>
+      <w:numFmt w:val="decimal"/>
+      <w:lvlText w:val="%9."/>
+      <w:lvlJc w:val="left"/>
+      <w:pPr>
+        <w:tabs>
+          <w:tab w:val="num" w:pos="6480"/>
+        </w:tabs>
+        <w:ind w:left="6480" w:hanging="360"/>
+      </w:pPr>
+    </w:lvl>
+  </w:abstractNum>
+  <w:abstractNum w:abstractNumId="5" w15:restartNumberingAfterBreak="0">
+    <w:nsid w:val="5E035E53"/>
+    <w:multiLevelType w:val="multilevel"/>
+    <w:tmpl w:val="B7CA59BA"/>
+    <w:lvl w:ilvl="0">
+      <w:start w:val="1"/>
+      <w:numFmt w:val="decimal"/>
+      <w:lvlText w:val="%1."/>
+      <w:lvlJc w:val="left"/>
+      <w:pPr>
+        <w:tabs>
+          <w:tab w:val="num" w:pos="720"/>
+        </w:tabs>
+        <w:ind w:left="720" w:hanging="360"/>
+      </w:pPr>
+    </w:lvl>
+    <w:lvl w:ilvl="1" w:tentative="1">
+      <w:start w:val="1"/>
+      <w:numFmt w:val="decimal"/>
+      <w:lvlText w:val="%2."/>
+      <w:lvlJc w:val="left"/>
+      <w:pPr>
+        <w:tabs>
+          <w:tab w:val="num" w:pos="1440"/>
+        </w:tabs>
+        <w:ind w:left="1440" w:hanging="360"/>
+      </w:pPr>
+    </w:lvl>
+    <w:lvl w:ilvl="2" w:tentative="1">
+      <w:start w:val="1"/>
+      <w:numFmt w:val="decimal"/>
+      <w:lvlText w:val="%3."/>
+      <w:lvlJc w:val="left"/>
+      <w:pPr>
+        <w:tabs>
+          <w:tab w:val="num" w:pos="2160"/>
+        </w:tabs>
+        <w:ind w:left="2160" w:hanging="360"/>
+      </w:pPr>
+    </w:lvl>
+    <w:lvl w:ilvl="3" w:tentative="1">
+      <w:start w:val="1"/>
+      <w:numFmt w:val="decimal"/>
+      <w:lvlText w:val="%4."/>
+      <w:lvlJc w:val="left"/>
+      <w:pPr>
+        <w:tabs>
+          <w:tab w:val="num" w:pos="2880"/>
+        </w:tabs>
+        <w:ind w:left="2880" w:hanging="360"/>
+      </w:pPr>
+    </w:lvl>
+    <w:lvl w:ilvl="4" w:tentative="1">
+      <w:start w:val="1"/>
+      <w:numFmt w:val="decimal"/>
+      <w:lvlText w:val="%5."/>
+      <w:lvlJc w:val="left"/>
+      <w:pPr>
+        <w:tabs>
+          <w:tab w:val="num" w:pos="3600"/>
+        </w:tabs>
+        <w:ind w:left="3600" w:hanging="360"/>
+      </w:pPr>
+    </w:lvl>
+    <w:lvl w:ilvl="5" w:tentative="1">
+      <w:start w:val="1"/>
+      <w:numFmt w:val="decimal"/>
+      <w:lvlText w:val="%6."/>
+      <w:lvlJc w:val="left"/>
+      <w:pPr>
+        <w:tabs>
+          <w:tab w:val="num" w:pos="4320"/>
+        </w:tabs>
+        <w:ind w:left="4320" w:hanging="360"/>
+      </w:pPr>
+    </w:lvl>
+    <w:lvl w:ilvl="6" w:tentative="1">
+      <w:start w:val="1"/>
+      <w:numFmt w:val="decimal"/>
+      <w:lvlText w:val="%7."/>
+      <w:lvlJc w:val="left"/>
+      <w:pPr>
+        <w:tabs>
+          <w:tab w:val="num" w:pos="5040"/>
+        </w:tabs>
+        <w:ind w:left="5040" w:hanging="360"/>
+      </w:pPr>
+    </w:lvl>
+    <w:lvl w:ilvl="7" w:tentative="1">
+      <w:start w:val="1"/>
+      <w:numFmt w:val="decimal"/>
+      <w:lvlText w:val="%8."/>
+      <w:lvlJc w:val="left"/>
+      <w:pPr>
+        <w:tabs>
+          <w:tab w:val="num" w:pos="5760"/>
+        </w:tabs>
+        <w:ind w:left="5760" w:hanging="360"/>
+      </w:pPr>
+    </w:lvl>
+    <w:lvl w:ilvl="8" w:tentative="1">
+      <w:start w:val="1"/>
+      <w:numFmt w:val="decimal"/>
+      <w:lvlText w:val="%9."/>
+      <w:lvlJc w:val="left"/>
+      <w:pPr>
+        <w:tabs>
+          <w:tab w:val="num" w:pos="6480"/>
+        </w:tabs>
+        <w:ind w:left="6480" w:hanging="360"/>
+      </w:pPr>
+    </w:lvl>
+  </w:abstractNum>
+  <w:abstractNum w:abstractNumId="6" w15:restartNumberingAfterBreak="0">
+    <w:nsid w:val="6409686D"/>
+    <w:multiLevelType w:val="multilevel"/>
+    <w:tmpl w:val="DF6CE936"/>
+    <w:lvl w:ilvl="0">
+      <w:start w:val="1"/>
+      <w:numFmt w:val="decimal"/>
+      <w:lvlText w:val="%1."/>
+      <w:lvlJc w:val="left"/>
+      <w:pPr>
+        <w:tabs>
+          <w:tab w:val="num" w:pos="720"/>
+        </w:tabs>
+        <w:ind w:left="720" w:hanging="360"/>
+      </w:pPr>
+    </w:lvl>
+    <w:lvl w:ilvl="1" w:tentative="1">
+      <w:start w:val="1"/>
+      <w:numFmt w:val="decimal"/>
+      <w:lvlText w:val="%2."/>
+      <w:lvlJc w:val="left"/>
+      <w:pPr>
+        <w:tabs>
+          <w:tab w:val="num" w:pos="1440"/>
+        </w:tabs>
+        <w:ind w:left="1440" w:hanging="360"/>
+      </w:pPr>
+    </w:lvl>
+    <w:lvl w:ilvl="2" w:tentative="1">
+      <w:start w:val="1"/>
+      <w:numFmt w:val="decimal"/>
+      <w:lvlText w:val="%3."/>
+      <w:lvlJc w:val="left"/>
+      <w:pPr>
+        <w:tabs>
+          <w:tab w:val="num" w:pos="2160"/>
+        </w:tabs>
+        <w:ind w:left="2160" w:hanging="360"/>
+      </w:pPr>
+    </w:lvl>
+    <w:lvl w:ilvl="3" w:tentative="1">
+      <w:start w:val="1"/>
+      <w:numFmt w:val="decimal"/>
+      <w:lvlText w:val="%4."/>
+      <w:lvlJc w:val="left"/>
+      <w:pPr>
+        <w:tabs>
+          <w:tab w:val="num" w:pos="2880"/>
+        </w:tabs>
+        <w:ind w:left="2880" w:hanging="360"/>
+      </w:pPr>
+    </w:lvl>
+    <w:lvl w:ilvl="4" w:tentative="1">
+      <w:start w:val="1"/>
+      <w:numFmt w:val="decimal"/>
+      <w:lvlText w:val="%5."/>
+      <w:lvlJc w:val="left"/>
+      <w:pPr>
+        <w:tabs>
+          <w:tab w:val="num" w:pos="3600"/>
+        </w:tabs>
+        <w:ind w:left="3600" w:hanging="360"/>
+      </w:pPr>
+    </w:lvl>
+    <w:lvl w:ilvl="5" w:tentative="1">
+      <w:start w:val="1"/>
+      <w:numFmt w:val="decimal"/>
+      <w:lvlText w:val="%6."/>
+      <w:lvlJc w:val="left"/>
+      <w:pPr>
+        <w:tabs>
+          <w:tab w:val="num" w:pos="4320"/>
+        </w:tabs>
+        <w:ind w:left="4320" w:hanging="360"/>
+      </w:pPr>
+    </w:lvl>
+    <w:lvl w:ilvl="6" w:tentative="1">
+      <w:start w:val="1"/>
+      <w:numFmt w:val="decimal"/>
+      <w:lvlText w:val="%7."/>
+      <w:lvlJc w:val="left"/>
+      <w:pPr>
+        <w:tabs>
+          <w:tab w:val="num" w:pos="5040"/>
+        </w:tabs>
+        <w:ind w:left="5040" w:hanging="360"/>
+      </w:pPr>
+    </w:lvl>
+    <w:lvl w:ilvl="7" w:tentative="1">
+      <w:start w:val="1"/>
+      <w:numFmt w:val="decimal"/>
+      <w:lvlText w:val="%8."/>
+      <w:lvlJc w:val="left"/>
+      <w:pPr>
+        <w:tabs>
+          <w:tab w:val="num" w:pos="5760"/>
+        </w:tabs>
+        <w:ind w:left="5760" w:hanging="360"/>
+      </w:pPr>
+    </w:lvl>
+    <w:lvl w:ilvl="8" w:tentative="1">
+      <w:start w:val="1"/>
+      <w:numFmt w:val="decimal"/>
+      <w:lvlText w:val="%9."/>
+      <w:lvlJc w:val="left"/>
+      <w:pPr>
+        <w:tabs>
+          <w:tab w:val="num" w:pos="6480"/>
+        </w:tabs>
+        <w:ind w:left="6480" w:hanging="360"/>
+      </w:pPr>
+    </w:lvl>
+  </w:abstractNum>
+  <w:abstractNum w:abstractNumId="7" w15:restartNumberingAfterBreak="0">
+    <w:nsid w:val="6E394C47"/>
+    <w:multiLevelType w:val="multilevel"/>
+    <w:tmpl w:val="15A26A06"/>
+    <w:lvl w:ilvl="0">
+      <w:start w:val="1"/>
+      <w:numFmt w:val="decimal"/>
+      <w:lvlText w:val="%1."/>
+      <w:lvlJc w:val="left"/>
+      <w:pPr>
+        <w:tabs>
+          <w:tab w:val="num" w:pos="720"/>
+        </w:tabs>
+        <w:ind w:left="720" w:hanging="360"/>
+      </w:pPr>
+    </w:lvl>
+    <w:lvl w:ilvl="1" w:tentative="1">
+      <w:start w:val="1"/>
+      <w:numFmt w:val="decimal"/>
+      <w:lvlText w:val="%2."/>
+      <w:lvlJc w:val="left"/>
+      <w:pPr>
+        <w:tabs>
+          <w:tab w:val="num" w:pos="1440"/>
+        </w:tabs>
+        <w:ind w:left="1440" w:hanging="360"/>
+      </w:pPr>
+    </w:lvl>
+    <w:lvl w:ilvl="2" w:tentative="1">
+      <w:start w:val="1"/>
+      <w:numFmt w:val="decimal"/>
+      <w:lvlText w:val="%3."/>
+      <w:lvlJc w:val="left"/>
+      <w:pPr>
+        <w:tabs>
+          <w:tab w:val="num" w:pos="2160"/>
+        </w:tabs>
+        <w:ind w:left="2160" w:hanging="360"/>
+      </w:pPr>
+    </w:lvl>
+    <w:lvl w:ilvl="3" w:tentative="1">
+      <w:start w:val="1"/>
+      <w:numFmt w:val="decimal"/>
+      <w:lvlText w:val="%4."/>
+      <w:lvlJc w:val="left"/>
+      <w:pPr>
+        <w:tabs>
+          <w:tab w:val="num" w:pos="2880"/>
+        </w:tabs>
+        <w:ind w:left="2880" w:hanging="360"/>
+      </w:pPr>
+    </w:lvl>
+    <w:lvl w:ilvl="4" w:tentative="1">
+      <w:start w:val="1"/>
+      <w:numFmt w:val="decimal"/>
+      <w:lvlText w:val="%5."/>
+      <w:lvlJc w:val="left"/>
+      <w:pPr>
+        <w:tabs>
+          <w:tab w:val="num" w:pos="3600"/>
+        </w:tabs>
+        <w:ind w:left="3600" w:hanging="360"/>
+      </w:pPr>
+    </w:lvl>
+    <w:lvl w:ilvl="5" w:tentative="1">
+      <w:start w:val="1"/>
+      <w:numFmt w:val="decimal"/>
+      <w:lvlText w:val="%6."/>
+      <w:lvlJc w:val="left"/>
+      <w:pPr>
+        <w:tabs>
+          <w:tab w:val="num" w:pos="4320"/>
+        </w:tabs>
+        <w:ind w:left="4320" w:hanging="360"/>
+      </w:pPr>
+    </w:lvl>
+    <w:lvl w:ilvl="6" w:tentative="1">
+      <w:start w:val="1"/>
+      <w:numFmt w:val="decimal"/>
+      <w:lvlText w:val="%7."/>
+      <w:lvlJc w:val="left"/>
+      <w:pPr>
+        <w:tabs>
+          <w:tab w:val="num" w:pos="5040"/>
+        </w:tabs>
+        <w:ind w:left="5040" w:hanging="360"/>
+      </w:pPr>
+    </w:lvl>
+    <w:lvl w:ilvl="7" w:tentative="1">
+      <w:start w:val="1"/>
+      <w:numFmt w:val="decimal"/>
+      <w:lvlText w:val="%8."/>
+      <w:lvlJc w:val="left"/>
+      <w:pPr>
+        <w:tabs>
+          <w:tab w:val="num" w:pos="5760"/>
+        </w:tabs>
+        <w:ind w:left="5760" w:hanging="360"/>
+      </w:pPr>
+    </w:lvl>
+    <w:lvl w:ilvl="8" w:tentative="1">
+      <w:start w:val="1"/>
+      <w:numFmt w:val="decimal"/>
+      <w:lvlText w:val="%9."/>
+      <w:lvlJc w:val="left"/>
+      <w:pPr>
+        <w:tabs>
+          <w:tab w:val="num" w:pos="6480"/>
+        </w:tabs>
+        <w:ind w:left="6480" w:hanging="360"/>
+      </w:pPr>
+    </w:lvl>
+  </w:abstractNum>
+  <w:abstractNum w:abstractNumId="8" w15:restartNumberingAfterBreak="0">
+    <w:nsid w:val="7BDF75C6"/>
+    <w:multiLevelType w:val="multilevel"/>
+    <w:tmpl w:val="EC3C4BE0"/>
+    <w:lvl w:ilvl="0">
+      <w:start w:val="1"/>
+      <w:numFmt w:val="decimal"/>
+      <w:lvlText w:val="%1."/>
+      <w:lvlJc w:val="left"/>
+      <w:pPr>
+        <w:tabs>
+          <w:tab w:val="num" w:pos="720"/>
+        </w:tabs>
+        <w:ind w:left="720" w:hanging="360"/>
+      </w:pPr>
+    </w:lvl>
+    <w:lvl w:ilvl="1" w:tentative="1">
+      <w:start w:val="1"/>
+      <w:numFmt w:val="decimal"/>
+      <w:lvlText w:val="%2."/>
+      <w:lvlJc w:val="left"/>
+      <w:pPr>
+        <w:tabs>
+          <w:tab w:val="num" w:pos="1440"/>
+        </w:tabs>
+        <w:ind w:left="1440" w:hanging="360"/>
+      </w:pPr>
+    </w:lvl>
+    <w:lvl w:ilvl="2" w:tentative="1">
+      <w:start w:val="1"/>
+      <w:numFmt w:val="decimal"/>
+      <w:lvlText w:val="%3."/>
+      <w:lvlJc w:val="left"/>
+      <w:pPr>
+        <w:tabs>
+          <w:tab w:val="num" w:pos="2160"/>
+        </w:tabs>
+        <w:ind w:left="2160" w:hanging="360"/>
+      </w:pPr>
+    </w:lvl>
+    <w:lvl w:ilvl="3" w:tentative="1">
+      <w:start w:val="1"/>
+      <w:numFmt w:val="decimal"/>
+      <w:lvlText w:val="%4."/>
+      <w:lvlJc w:val="left"/>
+      <w:pPr>
+        <w:tabs>
+          <w:tab w:val="num" w:pos="2880"/>
+        </w:tabs>
+        <w:ind w:left="2880" w:hanging="360"/>
+      </w:pPr>
+    </w:lvl>
+    <w:lvl w:ilvl="4" w:tentative="1">
+      <w:start w:val="1"/>
+      <w:numFmt w:val="decimal"/>
+      <w:lvlText w:val="%5."/>
+      <w:lvlJc w:val="left"/>
+      <w:pPr>
+        <w:tabs>
+          <w:tab w:val="num" w:pos="3600"/>
+        </w:tabs>
+        <w:ind w:left="3600" w:hanging="360"/>
+      </w:pPr>
+    </w:lvl>
+    <w:lvl w:ilvl="5" w:tentative="1">
+      <w:start w:val="1"/>
+      <w:numFmt w:val="decimal"/>
+      <w:lvlText w:val="%6."/>
+      <w:lvlJc w:val="left"/>
+      <w:pPr>
+        <w:tabs>
+          <w:tab w:val="num" w:pos="4320"/>
+        </w:tabs>
+        <w:ind w:left="4320" w:hanging="360"/>
+      </w:pPr>
+    </w:lvl>
+    <w:lvl w:ilvl="6" w:tentative="1">
+      <w:start w:val="1"/>
+      <w:numFmt w:val="decimal"/>
+      <w:lvlText w:val="%7."/>
+      <w:lvlJc w:val="left"/>
+      <w:pPr>
+        <w:tabs>
+          <w:tab w:val="num" w:pos="5040"/>
+        </w:tabs>
+        <w:ind w:left="5040" w:hanging="360"/>
+      </w:pPr>
+    </w:lvl>
+    <w:lvl w:ilvl="7" w:tentative="1">
+      <w:start w:val="1"/>
+      <w:numFmt w:val="decimal"/>
+      <w:lvlText w:val="%8."/>
+      <w:lvlJc w:val="left"/>
+      <w:pPr>
+        <w:tabs>
+          <w:tab w:val="num" w:pos="5760"/>
+        </w:tabs>
+        <w:ind w:left="5760" w:hanging="360"/>
+      </w:pPr>
+    </w:lvl>
+    <w:lvl w:ilvl="8" w:tentative="1">
+      <w:start w:val="1"/>
+      <w:numFmt w:val="decimal"/>
+      <w:lvlText w:val="%9."/>
+      <w:lvlJc w:val="left"/>
+      <w:pPr>
+        <w:tabs>
+          <w:tab w:val="num" w:pos="6480"/>
+        </w:tabs>
+        <w:ind w:left="6480" w:hanging="360"/>
+      </w:pPr>
+    </w:lvl>
+  </w:abstractNum>
+  <w:num w:numId="1" w16cid:durableId="1645113481">
+    <w:abstractNumId w:val="0"/>
+  </w:num>
+  <w:num w:numId="2" w16cid:durableId="2101946903">
+    <w:abstractNumId w:val="7"/>
+  </w:num>
+  <w:num w:numId="3" w16cid:durableId="666442841">
+    <w:abstractNumId w:val="6"/>
+  </w:num>
+  <w:num w:numId="4" w16cid:durableId="1362977394">
+    <w:abstractNumId w:val="5"/>
+  </w:num>
+  <w:num w:numId="5" w16cid:durableId="891497478">
+    <w:abstractNumId w:val="1"/>
+  </w:num>
+  <w:num w:numId="6" w16cid:durableId="391735227">
+    <w:abstractNumId w:val="4"/>
+  </w:num>
+  <w:num w:numId="7" w16cid:durableId="2073388858">
+    <w:abstractNumId w:val="2"/>
+  </w:num>
+  <w:num w:numId="8" w16cid:durableId="331419334">
+    <w:abstractNumId w:val="3"/>
+  </w:num>
+  <w:num w:numId="9" w16cid:durableId="577786744">
+    <w:abstractNumId w:val="8"/>
+  </w:num>
+</w:numbering>
+</file>
+
 <file path=word/styles.xml><?xml version="1.0" encoding="utf-8"?>
-<w:styles xmlns:mc="http://schemas.openxmlformats.org/markup-compatibility/2006" xmlns:r="http://schemas.openxmlformats.org/officeDocument/2006/relationships" xmlns:w="http://schemas.openxmlformats.org/wordprocessingml/2006/main" xmlns:w14="http://schemas.microsoft.com/office/word/2010/wordml" xmlns:w15="http://schemas.microsoft.com/office/word/2012/wordml" xmlns:w16cex="http://schemas.microsoft.com/office/word/2018/wordml/cex" xmlns:w16cid="http://schemas.microsoft.com/office/word/2016/wordml/cid" xmlns:w16="http://schemas.microsoft.com/office/word/2018/wordml" xmlns:w16du="http://schemas.microsoft.com/office/word/2023/wordml/word16du" xmlns:w16sdtdh="http://schemas.microsoft.com/office/word/2020/wordml/sdtdatahash" xmlns:w16sdtfl="http://schemas.microsoft.com/office/word/2024/wordml/sdtformatlock" xmlns:w16se="http://schemas.microsoft.com/office/word/2015/wordml/symex" mc:Ignorable="w14 w15 w16se w16cid w16 w16cex w16sdtdh w16sdtfl w16du">
+<w:styles xmlns:mc="http://schemas.openxmlformats.org/markup-compatibility/2006" xmlns:r="http://schemas.openxmlformats.org/officeDocument/2006/relationships" xmlns:w="http://schemas.openxmlformats.org/wordprocessingml/2006/main" xmlns:w14="http://schemas.microsoft.com/office/word/2010/wordml" xmlns:w15="http://schemas.microsoft.com/office/word/2012/wordml" xmlns:w16cex="http://schemas.microsoft.com/office/word/2018/wordml/cex" xmlns:w16cid="http://schemas.microsoft.com/office/word/2016/wordml/cid" xmlns:w16="http://schemas.microsoft.com/office/word/2018/wordml" xmlns:w16du="http://schemas.microsoft.com/office/word/2023/wordml/word16du" xmlns:w16sdtdh="http://schemas.microsoft.com/office/word/2020/wordml/sdtdatahash" xmlns:w16se="http://schemas.microsoft.com/office/word/2015/wordml/symex" mc:Ignorable="w14 w15 w16se w16cid w16 w16cex w16sdtdh w16du">
   <w:docDefaults>
     <w:rPrDefault>
       <w:rPr>
@@ -639,7 +3029,6 @@
     <w:next w:val="Normal"/>
     <w:link w:val="Heading2Char"/>
     <w:uiPriority w:val="9"/>
-    <w:semiHidden/>
     <w:unhideWhenUsed/>
     <w:qFormat/>
     <w:rsid w:val="006E18BD"/>
@@ -662,7 +3051,6 @@
     <w:next w:val="Normal"/>
     <w:link w:val="Heading3Char"/>
     <w:uiPriority w:val="9"/>
-    <w:semiHidden/>
     <w:unhideWhenUsed/>
     <w:qFormat/>
     <w:rsid w:val="006E18BD"/>
@@ -854,7 +3242,6 @@
     <w:basedOn w:val="DefaultParagraphFont"/>
     <w:link w:val="Heading2"/>
     <w:uiPriority w:val="9"/>
-    <w:semiHidden/>
     <w:rsid w:val="006E18BD"/>
     <w:rPr>
       <w:rFonts w:asciiTheme="majorHAnsi" w:eastAsiaTheme="majorEastAsia" w:hAnsiTheme="majorHAnsi" w:cstheme="majorBidi"/>
@@ -868,7 +3255,6 @@
     <w:basedOn w:val="DefaultParagraphFont"/>
     <w:link w:val="Heading3"/>
     <w:uiPriority w:val="9"/>
-    <w:semiHidden/>
     <w:rsid w:val="006E18BD"/>
     <w:rPr>
       <w:rFonts w:eastAsiaTheme="majorEastAsia" w:cstheme="majorBidi"/>
@@ -1125,6 +3511,46 @@
       <w:smallCaps/>
       <w:color w:val="0F4761" w:themeColor="accent1" w:themeShade="BF"/>
       <w:spacing w:val="5"/>
+    </w:rPr>
+  </w:style>
+  <w:style w:type="character" w:styleId="Strong">
+    <w:name w:val="Strong"/>
+    <w:basedOn w:val="DefaultParagraphFont"/>
+    <w:uiPriority w:val="22"/>
+    <w:qFormat/>
+    <w:rsid w:val="00915F1B"/>
+    <w:rPr>
+      <w:b/>
+      <w:bCs/>
+    </w:rPr>
+  </w:style>
+  <w:style w:type="paragraph" w:styleId="NormalWeb">
+    <w:name w:val="Normal (Web)"/>
+    <w:basedOn w:val="Normal"/>
+    <w:uiPriority w:val="99"/>
+    <w:unhideWhenUsed/>
+    <w:rsid w:val="00915F1B"/>
+    <w:pPr>
+      <w:spacing w:before="100" w:beforeAutospacing="1" w:after="100" w:afterAutospacing="1"/>
+    </w:pPr>
+    <w:rPr>
+      <w:rFonts w:ascii="Times New Roman" w:eastAsia="Times New Roman" w:hAnsi="Times New Roman" w:cs="Times New Roman"/>
+      <w:kern w:val="0"/>
+      <w:lang w:eastAsia="en-GB"/>
+      <w14:ligatures w14:val="none"/>
+    </w:rPr>
+  </w:style>
+  <w:style w:type="character" w:styleId="HTMLCode">
+    <w:name w:val="HTML Code"/>
+    <w:basedOn w:val="DefaultParagraphFont"/>
+    <w:uiPriority w:val="99"/>
+    <w:semiHidden/>
+    <w:unhideWhenUsed/>
+    <w:rsid w:val="00915F1B"/>
+    <w:rPr>
+      <w:rFonts w:ascii="Courier New" w:eastAsia="Times New Roman" w:hAnsi="Courier New" w:cs="Courier New"/>
+      <w:sz w:val="20"/>
+      <w:szCs w:val="20"/>
     </w:rPr>
   </w:style>
 </w:styles>

</xml_diff>

<commit_message>
adjusted formatting in userstory doc
</commit_message>
<xml_diff>
--- a/UserStoryTemplate.docx
+++ b/UserStoryTemplate.docx
@@ -1,81 +1,7 @@
 
 <file path=word/document.xml><?xml version="1.0" encoding="utf-8"?>
-<w:document xmlns:wpc="http://schemas.microsoft.com/office/word/2010/wordprocessingCanvas" xmlns:cx="http://schemas.microsoft.com/office/drawing/2014/chartex" xmlns:cx1="http://schemas.microsoft.com/office/drawing/2015/9/8/chartex" xmlns:cx2="http://schemas.microsoft.com/office/drawing/2015/10/21/chartex" xmlns:cx3="http://schemas.microsoft.com/office/drawing/2016/5/9/chartex" xmlns:cx4="http://schemas.microsoft.com/office/drawing/2016/5/10/chartex" xmlns:cx5="http://schemas.microsoft.com/office/drawing/2016/5/11/chartex" xmlns:cx6="http://schemas.microsoft.com/office/drawing/2016/5/12/chartex" xmlns:cx7="http://schemas.microsoft.com/office/drawing/2016/5/13/chartex" xmlns:cx8="http://schemas.microsoft.com/office/drawing/2016/5/14/chartex" xmlns:mc="http://schemas.openxmlformats.org/markup-compatibility/2006" xmlns:aink="http://schemas.microsoft.com/office/drawing/2016/ink" xmlns:am3d="http://schemas.microsoft.com/office/drawing/2017/model3d" xmlns:o="urn:schemas-microsoft-com:office:office" xmlns:oel="http://schemas.microsoft.com/office/2019/extlst" xmlns:r="http://schemas.openxmlformats.org/officeDocument/2006/relationships" xmlns:m="http://schemas.openxmlformats.org/officeDocument/2006/math" xmlns:v="urn:schemas-microsoft-com:vml" xmlns:wp14="http://schemas.microsoft.com/office/word/2010/wordprocessingDrawing" xmlns:wp="http://schemas.openxmlformats.org/drawingml/2006/wordprocessingDrawing" xmlns:w10="urn:schemas-microsoft-com:office:word" xmlns:w="http://schemas.openxmlformats.org/wordprocessingml/2006/main" xmlns:w14="http://schemas.microsoft.com/office/word/2010/wordml" xmlns:w15="http://schemas.microsoft.com/office/word/2012/wordml" xmlns:w16cex="http://schemas.microsoft.com/office/word/2018/wordml/cex" xmlns:w16cid="http://schemas.microsoft.com/office/word/2016/wordml/cid" xmlns:w16="http://schemas.microsoft.com/office/word/2018/wordml" xmlns:w16du="http://schemas.microsoft.com/office/word/2023/wordml/word16du" xmlns:w16sdtdh="http://schemas.microsoft.com/office/word/2020/wordml/sdtdatahash" xmlns:w16se="http://schemas.microsoft.com/office/word/2015/wordml/symex" xmlns:wpg="http://schemas.microsoft.com/office/word/2010/wordprocessingGroup" xmlns:wpi="http://schemas.microsoft.com/office/word/2010/wordprocessingInk" xmlns:wne="http://schemas.microsoft.com/office/word/2006/wordml" xmlns:wps="http://schemas.microsoft.com/office/word/2010/wordprocessingShape" mc:Ignorable="w14 w15 w16se w16cid w16 w16cex w16sdtdh w16du wp14">
+<w:document xmlns:wpc="http://schemas.microsoft.com/office/word/2010/wordprocessingCanvas" xmlns:cx="http://schemas.microsoft.com/office/drawing/2014/chartex" xmlns:cx1="http://schemas.microsoft.com/office/drawing/2015/9/8/chartex" xmlns:cx2="http://schemas.microsoft.com/office/drawing/2015/10/21/chartex" xmlns:cx3="http://schemas.microsoft.com/office/drawing/2016/5/9/chartex" xmlns:cx4="http://schemas.microsoft.com/office/drawing/2016/5/10/chartex" xmlns:cx5="http://schemas.microsoft.com/office/drawing/2016/5/11/chartex" xmlns:cx6="http://schemas.microsoft.com/office/drawing/2016/5/12/chartex" xmlns:cx7="http://schemas.microsoft.com/office/drawing/2016/5/13/chartex" xmlns:cx8="http://schemas.microsoft.com/office/drawing/2016/5/14/chartex" xmlns:mc="http://schemas.openxmlformats.org/markup-compatibility/2006" xmlns:aink="http://schemas.microsoft.com/office/drawing/2016/ink" xmlns:am3d="http://schemas.microsoft.com/office/drawing/2017/model3d" xmlns:o="urn:schemas-microsoft-com:office:office" xmlns:oel="http://schemas.microsoft.com/office/2019/extlst" xmlns:r="http://schemas.openxmlformats.org/officeDocument/2006/relationships" xmlns:m="http://schemas.openxmlformats.org/officeDocument/2006/math" xmlns:v="urn:schemas-microsoft-com:vml" xmlns:wp14="http://schemas.microsoft.com/office/word/2010/wordprocessingDrawing" xmlns:wp="http://schemas.openxmlformats.org/drawingml/2006/wordprocessingDrawing" xmlns:w10="urn:schemas-microsoft-com:office:word" xmlns:w="http://schemas.openxmlformats.org/wordprocessingml/2006/main" xmlns:w14="http://schemas.microsoft.com/office/word/2010/wordml" xmlns:w15="http://schemas.microsoft.com/office/word/2012/wordml" xmlns:w16cex="http://schemas.microsoft.com/office/word/2018/wordml/cex" xmlns:w16cid="http://schemas.microsoft.com/office/word/2016/wordml/cid" xmlns:w16="http://schemas.microsoft.com/office/word/2018/wordml" xmlns:w16du="http://schemas.microsoft.com/office/word/2023/wordml/word16du" xmlns:w16sdtdh="http://schemas.microsoft.com/office/word/2020/wordml/sdtdatahash" xmlns:w16sdtfl="http://schemas.microsoft.com/office/word/2024/wordml/sdtformatlock" xmlns:w16se="http://schemas.microsoft.com/office/word/2015/wordml/symex" xmlns:wpg="http://schemas.microsoft.com/office/word/2010/wordprocessingGroup" xmlns:wpi="http://schemas.microsoft.com/office/word/2010/wordprocessingInk" xmlns:wne="http://schemas.microsoft.com/office/word/2006/wordml" xmlns:wps="http://schemas.microsoft.com/office/word/2010/wordprocessingShape" mc:Ignorable="w14 w15 w16se w16cid w16 w16cex w16sdtdh w16sdtfl w16du wp14">
   <w:body>
-    <w:p>
-      <w:pPr>
-        <w:rPr>
-          <w:rFonts w:ascii="Aptos Narrow" w:hAnsi="Aptos Narrow"/>
-        </w:rPr>
-      </w:pPr>
-      <w:r>
-        <w:rPr>
-          <w:rFonts w:ascii="Aptos Narrow" w:hAnsi="Aptos Narrow"/>
-        </w:rPr>
-        <w:t>Use Story 1. As &lt;user role&gt;, I want to &lt;goal&gt;, so that &lt;benefit&gt;</w:t>
-      </w:r>
-    </w:p>
-    <w:p>
-      <w:pPr>
-        <w:rPr>
-          <w:rFonts w:ascii="Aptos Narrow" w:hAnsi="Aptos Narrow"/>
-        </w:rPr>
-      </w:pPr>
-    </w:p>
-    <w:p>
-      <w:pPr>
-        <w:rPr>
-          <w:rFonts w:ascii="Aptos Narrow" w:hAnsi="Aptos Narrow"/>
-        </w:rPr>
-      </w:pPr>
-      <w:r>
-        <w:rPr>
-          <w:rFonts w:ascii="Aptos Narrow" w:hAnsi="Aptos Narrow"/>
-        </w:rPr>
-        <w:t>Acceptance Criteria 1.</w:t>
-      </w:r>
-    </w:p>
-    <w:p>
-      <w:pPr>
-        <w:rPr>
-          <w:rFonts w:ascii="Aptos Narrow" w:hAnsi="Aptos Narrow"/>
-        </w:rPr>
-      </w:pPr>
-    </w:p>
-    <w:p>
-      <w:pPr>
-        <w:rPr>
-          <w:rFonts w:ascii="Aptos Narrow" w:hAnsi="Aptos Narrow"/>
-        </w:rPr>
-      </w:pPr>
-      <w:r>
-        <w:rPr>
-          <w:rFonts w:ascii="Aptos Narrow" w:hAnsi="Aptos Narrow"/>
-        </w:rPr>
-        <w:t>Acceptance Criteria 2.</w:t>
-      </w:r>
-    </w:p>
-    <w:p>
-      <w:pPr>
-        <w:rPr>
-          <w:rFonts w:ascii="Aptos Narrow" w:hAnsi="Aptos Narrow"/>
-        </w:rPr>
-      </w:pPr>
-    </w:p>
-    <w:p>
-      <w:pPr>
-        <w:rPr>
-          <w:rFonts w:ascii="Aptos Narrow" w:hAnsi="Aptos Narrow"/>
-        </w:rPr>
-      </w:pPr>
-      <w:r>
-        <w:rPr>
-          <w:rFonts w:ascii="Aptos Narrow" w:hAnsi="Aptos Narrow"/>
-        </w:rPr>
-        <w:t>Acceptance Criteria 3.</w:t>
-      </w:r>
-    </w:p>
-    <w:p/>
     <w:p>
       <w:pPr>
         <w:pStyle w:val="Heading3"/>
@@ -152,13 +78,8 @@
         </w:numPr>
         <w:spacing w:after="240"/>
       </w:pPr>
-      <w:proofErr w:type="spellStart"/>
-      <w:r>
-        <w:t>RoadRegistry</w:t>
-      </w:r>
-      <w:proofErr w:type="spellEnd"/>
-      <w:r>
-        <w:t xml:space="preserve"> staff member can access the “Add New Person” form. </w:t>
+      <w:r>
+        <w:t xml:space="preserve">RoadRegistry staff member can access the “Add New Person” form. </w:t>
       </w:r>
     </w:p>
     <w:p>
@@ -171,16 +92,13 @@
         <w:spacing w:after="240"/>
       </w:pPr>
       <w:r>
-        <w:t xml:space="preserve">The </w:t>
-      </w:r>
-      <w:proofErr w:type="spellStart"/>
-      <w:r>
-        <w:t>RoadRegistry</w:t>
-      </w:r>
-      <w:proofErr w:type="spellEnd"/>
-      <w:r>
-        <w:t xml:space="preserve"> system should display a confirmation message on successful onboarding of new client. </w:t>
-      </w:r>
+        <w:t xml:space="preserve">The RoadRegistry system should display a confirmation message on successful onboarding of new client. </w:t>
+      </w:r>
+    </w:p>
+    <w:p>
+      <w:pPr>
+        <w:spacing w:after="240"/>
+      </w:pPr>
     </w:p>
     <w:p>
       <w:pPr>
@@ -198,15 +116,7 @@
         <w:spacing w:after="240"/>
       </w:pPr>
       <w:r>
-        <w:t xml:space="preserve">As a </w:t>
-      </w:r>
-      <w:proofErr w:type="spellStart"/>
-      <w:r>
-        <w:t>RoadRegistry</w:t>
-      </w:r>
-      <w:proofErr w:type="spellEnd"/>
-      <w:r>
-        <w:t xml:space="preserve"> client, I want to update my personal details (such as my home address), so that my records on the platform remain accurate and up to date. </w:t>
+        <w:t xml:space="preserve">As a RoadRegistry client, I want to update my personal details (such as my home address), so that my records on the platform remain accurate and up to date. </w:t>
       </w:r>
     </w:p>
     <w:p>
@@ -235,15 +145,7 @@
         <w:spacing w:after="240"/>
       </w:pPr>
       <w:r>
-        <w:t xml:space="preserve">The </w:t>
-      </w:r>
-      <w:proofErr w:type="spellStart"/>
-      <w:r>
-        <w:t>RoadRegistry</w:t>
-      </w:r>
-      <w:proofErr w:type="spellEnd"/>
-      <w:r>
-        <w:t xml:space="preserve"> client can access the “Update Personal Details” section of the platform.</w:t>
+        <w:t>The RoadRegistry client can access the “Update Personal Details” section of the platform.</w:t>
       </w:r>
     </w:p>
     <w:p>
@@ -279,21 +181,6 @@
     </w:p>
     <w:p>
       <w:pPr>
-        <w:spacing w:after="240"/>
-      </w:pPr>
-    </w:p>
-    <w:p>
-      <w:pPr>
-        <w:spacing w:after="240"/>
-      </w:pPr>
-    </w:p>
-    <w:p>
-      <w:pPr>
-        <w:spacing w:after="240"/>
-      </w:pPr>
-    </w:p>
-    <w:p>
-      <w:pPr>
         <w:pStyle w:val="Heading3"/>
       </w:pPr>
       <w:r>
@@ -302,7 +189,6 @@
           <w:b w:val="0"/>
           <w:bCs w:val="0"/>
         </w:rPr>
-        <w:lastRenderedPageBreak/>
         <w:t>User Story 3: Reject Invalid Person</w:t>
       </w:r>
     </w:p>
@@ -436,6 +322,7 @@
           <w:b w:val="0"/>
           <w:bCs w:val="0"/>
         </w:rPr>
+        <w:lastRenderedPageBreak/>
         <w:t>User Story 4: Validate Update Logic</w:t>
       </w:r>
     </w:p>
@@ -680,50 +567,17 @@
         <w:t>Points are appended to the person’s record in the TXT file.</w:t>
       </w:r>
     </w:p>
+    <w:p/>
     <w:p>
       <w:pPr>
         <w:pStyle w:val="Heading3"/>
+      </w:pPr>
+      <w:r>
         <w:rPr>
           <w:rStyle w:val="Strong"/>
           <w:b w:val="0"/>
           <w:bCs w:val="0"/>
         </w:rPr>
-      </w:pPr>
-    </w:p>
-    <w:p>
-      <w:pPr>
-        <w:pStyle w:val="Heading3"/>
-        <w:rPr>
-          <w:rStyle w:val="Strong"/>
-          <w:b w:val="0"/>
-          <w:bCs w:val="0"/>
-        </w:rPr>
-      </w:pPr>
-    </w:p>
-    <w:p>
-      <w:pPr>
-        <w:pStyle w:val="Heading3"/>
-        <w:rPr>
-          <w:rStyle w:val="Strong"/>
-          <w:b w:val="0"/>
-          <w:bCs w:val="0"/>
-        </w:rPr>
-      </w:pPr>
-    </w:p>
-    <w:p/>
-    <w:p/>
-    <w:p/>
-    <w:p>
-      <w:pPr>
-        <w:pStyle w:val="Heading3"/>
-      </w:pPr>
-      <w:r>
-        <w:rPr>
-          <w:rStyle w:val="Strong"/>
-          <w:b w:val="0"/>
-          <w:bCs w:val="0"/>
-        </w:rPr>
-        <w:lastRenderedPageBreak/>
         <w:t>User Story 6: Suspend Underage Drivers</w:t>
       </w:r>
     </w:p>
@@ -866,6 +720,30 @@
     </w:p>
     <w:p>
       <w:pPr>
+        <w:pStyle w:val="NormalWeb"/>
+        <w:rPr>
+          <w:rFonts w:asciiTheme="minorHAnsi" w:hAnsiTheme="minorHAnsi"/>
+        </w:rPr>
+      </w:pPr>
+    </w:p>
+    <w:p>
+      <w:pPr>
+        <w:pStyle w:val="NormalWeb"/>
+        <w:rPr>
+          <w:rFonts w:asciiTheme="minorHAnsi" w:hAnsiTheme="minorHAnsi"/>
+        </w:rPr>
+      </w:pPr>
+    </w:p>
+    <w:p>
+      <w:pPr>
+        <w:pStyle w:val="NormalWeb"/>
+        <w:rPr>
+          <w:rFonts w:asciiTheme="minorHAnsi" w:hAnsiTheme="minorHAnsi"/>
+        </w:rPr>
+      </w:pPr>
+    </w:p>
+    <w:p>
+      <w:pPr>
         <w:pStyle w:val="Heading3"/>
       </w:pPr>
       <w:r>
@@ -874,6 +752,7 @@
           <w:b w:val="0"/>
           <w:bCs w:val="0"/>
         </w:rPr>
+        <w:lastRenderedPageBreak/>
         <w:t>User Story 7: Suspend Drivers 21+</w:t>
       </w:r>
     </w:p>
@@ -1214,7 +1093,7 @@
 </file>
 
 <file path=word/numbering.xml><?xml version="1.0" encoding="utf-8"?>
-<w:numbering xmlns:wpc="http://schemas.microsoft.com/office/word/2010/wordprocessingCanvas" xmlns:cx="http://schemas.microsoft.com/office/drawing/2014/chartex" xmlns:cx1="http://schemas.microsoft.com/office/drawing/2015/9/8/chartex" xmlns:cx2="http://schemas.microsoft.com/office/drawing/2015/10/21/chartex" xmlns:cx3="http://schemas.microsoft.com/office/drawing/2016/5/9/chartex" xmlns:cx4="http://schemas.microsoft.com/office/drawing/2016/5/10/chartex" xmlns:cx5="http://schemas.microsoft.com/office/drawing/2016/5/11/chartex" xmlns:cx6="http://schemas.microsoft.com/office/drawing/2016/5/12/chartex" xmlns:cx7="http://schemas.microsoft.com/office/drawing/2016/5/13/chartex" xmlns:cx8="http://schemas.microsoft.com/office/drawing/2016/5/14/chartex" xmlns:mc="http://schemas.openxmlformats.org/markup-compatibility/2006" xmlns:aink="http://schemas.microsoft.com/office/drawing/2016/ink" xmlns:am3d="http://schemas.microsoft.com/office/drawing/2017/model3d" xmlns:o="urn:schemas-microsoft-com:office:office" xmlns:oel="http://schemas.microsoft.com/office/2019/extlst" xmlns:r="http://schemas.openxmlformats.org/officeDocument/2006/relationships" xmlns:m="http://schemas.openxmlformats.org/officeDocument/2006/math" xmlns:v="urn:schemas-microsoft-com:vml" xmlns:wp14="http://schemas.microsoft.com/office/word/2010/wordprocessingDrawing" xmlns:wp="http://schemas.openxmlformats.org/drawingml/2006/wordprocessingDrawing" xmlns:w10="urn:schemas-microsoft-com:office:word" xmlns:w="http://schemas.openxmlformats.org/wordprocessingml/2006/main" xmlns:w14="http://schemas.microsoft.com/office/word/2010/wordml" xmlns:w15="http://schemas.microsoft.com/office/word/2012/wordml" xmlns:w16cex="http://schemas.microsoft.com/office/word/2018/wordml/cex" xmlns:w16cid="http://schemas.microsoft.com/office/word/2016/wordml/cid" xmlns:w16="http://schemas.microsoft.com/office/word/2018/wordml" xmlns:w16du="http://schemas.microsoft.com/office/word/2023/wordml/word16du" xmlns:w16sdtdh="http://schemas.microsoft.com/office/word/2020/wordml/sdtdatahash" xmlns:w16se="http://schemas.microsoft.com/office/word/2015/wordml/symex" xmlns:wpg="http://schemas.microsoft.com/office/word/2010/wordprocessingGroup" xmlns:wpi="http://schemas.microsoft.com/office/word/2010/wordprocessingInk" xmlns:wne="http://schemas.microsoft.com/office/word/2006/wordml" xmlns:wps="http://schemas.microsoft.com/office/word/2010/wordprocessingShape" mc:Ignorable="w14 w15 w16se w16cid w16 w16cex w16sdtdh w16du wp14">
+<w:numbering xmlns:wpc="http://schemas.microsoft.com/office/word/2010/wordprocessingCanvas" xmlns:cx="http://schemas.microsoft.com/office/drawing/2014/chartex" xmlns:cx1="http://schemas.microsoft.com/office/drawing/2015/9/8/chartex" xmlns:cx2="http://schemas.microsoft.com/office/drawing/2015/10/21/chartex" xmlns:cx3="http://schemas.microsoft.com/office/drawing/2016/5/9/chartex" xmlns:cx4="http://schemas.microsoft.com/office/drawing/2016/5/10/chartex" xmlns:cx5="http://schemas.microsoft.com/office/drawing/2016/5/11/chartex" xmlns:cx6="http://schemas.microsoft.com/office/drawing/2016/5/12/chartex" xmlns:cx7="http://schemas.microsoft.com/office/drawing/2016/5/13/chartex" xmlns:cx8="http://schemas.microsoft.com/office/drawing/2016/5/14/chartex" xmlns:mc="http://schemas.openxmlformats.org/markup-compatibility/2006" xmlns:aink="http://schemas.microsoft.com/office/drawing/2016/ink" xmlns:am3d="http://schemas.microsoft.com/office/drawing/2017/model3d" xmlns:o="urn:schemas-microsoft-com:office:office" xmlns:oel="http://schemas.microsoft.com/office/2019/extlst" xmlns:r="http://schemas.openxmlformats.org/officeDocument/2006/relationships" xmlns:m="http://schemas.openxmlformats.org/officeDocument/2006/math" xmlns:v="urn:schemas-microsoft-com:vml" xmlns:wp14="http://schemas.microsoft.com/office/word/2010/wordprocessingDrawing" xmlns:wp="http://schemas.openxmlformats.org/drawingml/2006/wordprocessingDrawing" xmlns:w10="urn:schemas-microsoft-com:office:word" xmlns:w="http://schemas.openxmlformats.org/wordprocessingml/2006/main" xmlns:w14="http://schemas.microsoft.com/office/word/2010/wordml" xmlns:w15="http://schemas.microsoft.com/office/word/2012/wordml" xmlns:w16cex="http://schemas.microsoft.com/office/word/2018/wordml/cex" xmlns:w16cid="http://schemas.microsoft.com/office/word/2016/wordml/cid" xmlns:w16="http://schemas.microsoft.com/office/word/2018/wordml" xmlns:w16du="http://schemas.microsoft.com/office/word/2023/wordml/word16du" xmlns:w16sdtdh="http://schemas.microsoft.com/office/word/2020/wordml/sdtdatahash" xmlns:w16sdtfl="http://schemas.microsoft.com/office/word/2024/wordml/sdtformatlock" xmlns:w16se="http://schemas.microsoft.com/office/word/2015/wordml/symex" xmlns:wpg="http://schemas.microsoft.com/office/word/2010/wordprocessingGroup" xmlns:wpi="http://schemas.microsoft.com/office/word/2010/wordprocessingInk" xmlns:wne="http://schemas.microsoft.com/office/word/2006/wordml" xmlns:wps="http://schemas.microsoft.com/office/word/2010/wordprocessingShape" mc:Ignorable="w14 w15 w16se w16cid w16 w16cex w16sdtdh w16sdtfl w16du wp14">
   <w:abstractNum w:abstractNumId="0" w15:restartNumberingAfterBreak="0">
     <w:nsid w:val="120C7E7C"/>
     <w:multiLevelType w:val="multilevel"/>
@@ -2215,7 +2094,7 @@
 </file>
 
 <file path=word/styles.xml><?xml version="1.0" encoding="utf-8"?>
-<w:styles xmlns:mc="http://schemas.openxmlformats.org/markup-compatibility/2006" xmlns:r="http://schemas.openxmlformats.org/officeDocument/2006/relationships" xmlns:w="http://schemas.openxmlformats.org/wordprocessingml/2006/main" xmlns:w14="http://schemas.microsoft.com/office/word/2010/wordml" xmlns:w15="http://schemas.microsoft.com/office/word/2012/wordml" xmlns:w16cex="http://schemas.microsoft.com/office/word/2018/wordml/cex" xmlns:w16cid="http://schemas.microsoft.com/office/word/2016/wordml/cid" xmlns:w16="http://schemas.microsoft.com/office/word/2018/wordml" xmlns:w16du="http://schemas.microsoft.com/office/word/2023/wordml/word16du" xmlns:w16sdtdh="http://schemas.microsoft.com/office/word/2020/wordml/sdtdatahash" xmlns:w16se="http://schemas.microsoft.com/office/word/2015/wordml/symex" mc:Ignorable="w14 w15 w16se w16cid w16 w16cex w16sdtdh w16du">
+<w:styles xmlns:mc="http://schemas.openxmlformats.org/markup-compatibility/2006" xmlns:r="http://schemas.openxmlformats.org/officeDocument/2006/relationships" xmlns:w="http://schemas.openxmlformats.org/wordprocessingml/2006/main" xmlns:w14="http://schemas.microsoft.com/office/word/2010/wordml" xmlns:w15="http://schemas.microsoft.com/office/word/2012/wordml" xmlns:w16cex="http://schemas.microsoft.com/office/word/2018/wordml/cex" xmlns:w16cid="http://schemas.microsoft.com/office/word/2016/wordml/cid" xmlns:w16="http://schemas.microsoft.com/office/word/2018/wordml" xmlns:w16du="http://schemas.microsoft.com/office/word/2023/wordml/word16du" xmlns:w16sdtdh="http://schemas.microsoft.com/office/word/2020/wordml/sdtdatahash" xmlns:w16sdtfl="http://schemas.microsoft.com/office/word/2024/wordml/sdtformatlock" xmlns:w16se="http://schemas.microsoft.com/office/word/2015/wordml/symex" mc:Ignorable="w14 w15 w16se w16cid w16 w16cex w16sdtdh w16sdtfl w16du">
   <w:docDefaults>
     <w:rPrDefault>
       <w:rPr>

</xml_diff>